<commit_message>
Bo sung va thay doi noi dung de tai v2
</commit_message>
<xml_diff>
--- a/BAO CAO_TRAN XUAN HUY_1615060021.docx
+++ b/BAO CAO_TRAN XUAN HUY_1615060021.docx
@@ -752,14 +752,14 @@
           <w:sz w:val="26"/>
           <w:szCs w:val="26"/>
         </w:rPr>
-        <w:t xml:space="preserve">ể hoàn thành môn Đồ án </w:t>
+        <w:t xml:space="preserve">ể hoàn thành môn </w:t>
       </w:r>
       <w:r>
         <w:rPr>
           <w:sz w:val="26"/>
           <w:szCs w:val="26"/>
         </w:rPr>
-        <w:t xml:space="preserve">môn học Oracle </w:t>
+        <w:t xml:space="preserve">đề tài môn học </w:t>
       </w:r>
       <w:r>
         <w:rPr>
@@ -799,28 +799,28 @@
           <w:sz w:val="26"/>
           <w:szCs w:val="26"/>
         </w:rPr>
-        <w:t>Võ Hoàng Khang</w:t>
+        <w:t>Nguyễn Kim Hưng</w:t>
       </w:r>
       <w:r>
         <w:rPr>
           <w:sz w:val="26"/>
           <w:szCs w:val="26"/>
         </w:rPr>
-        <w:t xml:space="preserve"> và các bạn đã dành thời gian quý báu tận tình dạy bảo em trong thời gian làm đồ án môn học </w:t>
+        <w:t xml:space="preserve"> và các bạn đã dành thời gian quý báu tận tình dạy bảo em tr</w:t>
       </w:r>
       <w:r>
         <w:rPr>
           <w:sz w:val="26"/>
           <w:szCs w:val="26"/>
         </w:rPr>
-        <w:t>Oracle</w:t>
+        <w:t xml:space="preserve">ong thời gian làm đề tài môn học </w:t>
       </w:r>
       <w:r>
         <w:rPr>
           <w:sz w:val="26"/>
           <w:szCs w:val="26"/>
         </w:rPr>
-        <w:t xml:space="preserve"> này</w:t>
+        <w:t>này</w:t>
       </w:r>
       <w:r>
         <w:rPr>
@@ -853,14 +853,14 @@
           <w:szCs w:val="26"/>
         </w:rPr>
         <w:tab/>
-        <w:t xml:space="preserve">Mặc dù đã có nhiều cố gắng để hoàn thành đề tài môn học </w:t>
+        <w:t>Mặc dù đã có nhiều cố gắ</w:t>
       </w:r>
       <w:r>
         <w:rPr>
           <w:sz w:val="26"/>
           <w:szCs w:val="26"/>
         </w:rPr>
-        <w:t xml:space="preserve">Oracle </w:t>
+        <w:t xml:space="preserve">ng để hoàn thành đề tài môn học </w:t>
       </w:r>
       <w:r>
         <w:rPr>
@@ -902,7 +902,12 @@
       </w:pPr>
       <w:r>
         <w:tab/>
-        <w:t>TP. HCM, Tháng 04 năm 2019</w:t>
+        <w:t>TP. HCM, Tháng 04 n</w:t>
+      </w:r>
+      <w:bookmarkStart w:id="0" w:name="_GoBack"/>
+      <w:bookmarkEnd w:id="0"/>
+      <w:r>
+        <w:t>ăm 2019</w:t>
       </w:r>
     </w:p>
     <w:p>
@@ -1365,7 +1370,16 @@
           <w:szCs w:val="26"/>
           <w:shd w:val="clear" w:color="auto" w:fill="FFFFFF"/>
         </w:rPr>
-        <w:t>LÝ DO CHỌN ĐỀ TÀI</w:t>
+        <w:t>LÝ</w:t>
+      </w:r>
+      <w:r>
+        <w:rPr>
+          <w:b/>
+          <w:sz w:val="26"/>
+          <w:szCs w:val="26"/>
+          <w:shd w:val="clear" w:color="auto" w:fill="FFFFFF"/>
+        </w:rPr>
+        <w:t xml:space="preserve"> DO CHỌN ĐỀ TÀI</w:t>
       </w:r>
     </w:p>
     <w:p>
@@ -2088,10 +2102,7 @@
     <w:p/>
     <w:p/>
     <w:p/>
-    <w:p>
-      <w:bookmarkStart w:id="0" w:name="_GoBack"/>
-      <w:bookmarkEnd w:id="0"/>
-    </w:p>
+    <w:p/>
     <w:p>
       <w:pPr>
         <w:pStyle w:val="Heading1"/>
@@ -2370,7 +2381,7 @@
         <w:noProof/>
         <w:sz w:val="22"/>
       </w:rPr>
-      <w:t>3</w:t>
+      <w:t>5</w:t>
     </w:r>
     <w:r>
       <w:rPr>
@@ -11594,7 +11605,7 @@
 </file>
 
 <file path=customXml/itemProps1.xml><?xml version="1.0" encoding="utf-8"?>
-<ds:datastoreItem xmlns:ds="http://schemas.openxmlformats.org/officeDocument/2006/customXml" ds:itemID="{926FE7F4-13EE-4C87-965F-862AC4C3AF1E}">
+<ds:datastoreItem xmlns:ds="http://schemas.openxmlformats.org/officeDocument/2006/customXml" ds:itemID="{FB6B6DD3-9DF5-4B65-B7F8-C549D5C6639E}">
   <ds:schemaRefs>
     <ds:schemaRef ds:uri="http://schemas.openxmlformats.org/officeDocument/2006/bibliography"/>
   </ds:schemaRefs>

</xml_diff>

<commit_message>
Bo sung va thay doi noi dung de tai v3
</commit_message>
<xml_diff>
--- a/BAO CAO_TRAN XUAN HUY_1615060021.docx
+++ b/BAO CAO_TRAN XUAN HUY_1615060021.docx
@@ -902,12 +902,7 @@
       </w:pPr>
       <w:r>
         <w:tab/>
-        <w:t>TP. HCM, Tháng 04 n</w:t>
-      </w:r>
-      <w:bookmarkStart w:id="0" w:name="_GoBack"/>
-      <w:bookmarkEnd w:id="0"/>
-      <w:r>
-        <w:t>ăm 2019</w:t>
+        <w:t>TP. HCM, Tháng 04 năm 2019</w:t>
       </w:r>
     </w:p>
     <w:p>
@@ -1925,7 +1920,23 @@
           <w:sz w:val="26"/>
           <w:szCs w:val="26"/>
         </w:rPr>
-        <w:t>Đăng ký tài khoản Git Hub</w:t>
+        <w:t xml:space="preserve">Đăng ký tài khoản </w:t>
+      </w:r>
+      <w:r>
+        <w:rPr>
+          <w:b/>
+          <w:sz w:val="26"/>
+          <w:szCs w:val="26"/>
+        </w:rPr>
+        <w:t xml:space="preserve">trên </w:t>
+      </w:r>
+      <w:r>
+        <w:rPr>
+          <w:b/>
+          <w:sz w:val="26"/>
+          <w:szCs w:val="26"/>
+        </w:rPr>
+        <w:t>Git Hub</w:t>
       </w:r>
     </w:p>
     <w:p>
@@ -1933,8 +1944,278 @@
         <w:ind w:left="540"/>
       </w:pPr>
       <w:r>
-        <w:t>Thực thể cơ bản:</w:t>
-      </w:r>
+        <w:t>Truy cập vào trang chủ của Git Hub</w:t>
+      </w:r>
+      <w:r>
+        <w:t xml:space="preserve"> </w:t>
+      </w:r>
+      <w:hyperlink r:id="rId9" w:history="1">
+        <w:r>
+          <w:rPr>
+            <w:rStyle w:val="Hyperlink"/>
+          </w:rPr>
+          <w:t>https://github.com/</w:t>
+        </w:r>
+      </w:hyperlink>
+      <w:r>
+        <w:t xml:space="preserve"> rồi chọn Sign Up để đăng ký tài khoản mới.</w:t>
+      </w:r>
+    </w:p>
+    <w:p>
+      <w:pPr>
+        <w:ind w:left="540"/>
+      </w:pPr>
+    </w:p>
+    <w:p>
+      <w:pPr>
+        <w:ind w:left="540"/>
+      </w:pPr>
+      <w:r>
+        <w:rPr>
+          <w:noProof/>
+        </w:rPr>
+        <w:drawing>
+          <wp:inline distT="0" distB="0" distL="0" distR="0">
+            <wp:extent cx="5641975" cy="2947035"/>
+            <wp:effectExtent l="0" t="0" r="0" b="5715"/>
+            <wp:docPr id="1" name="Picture 1"/>
+            <wp:cNvGraphicFramePr>
+              <a:graphicFrameLocks xmlns:a="http://schemas.openxmlformats.org/drawingml/2006/main" noChangeAspect="1"/>
+            </wp:cNvGraphicFramePr>
+            <a:graphic xmlns:a="http://schemas.openxmlformats.org/drawingml/2006/main">
+              <a:graphicData uri="http://schemas.openxmlformats.org/drawingml/2006/picture">
+                <pic:pic xmlns:pic="http://schemas.openxmlformats.org/drawingml/2006/picture">
+                  <pic:nvPicPr>
+                    <pic:cNvPr id="1" name="screenshot.47.jpg"/>
+                    <pic:cNvPicPr/>
+                  </pic:nvPicPr>
+                  <pic:blipFill>
+                    <a:blip r:embed="rId10">
+                      <a:extLst>
+                        <a:ext uri="{28A0092B-C50C-407E-A947-70E740481C1C}">
+                          <a14:useLocalDpi xmlns:a14="http://schemas.microsoft.com/office/drawing/2010/main" val="0"/>
+                        </a:ext>
+                      </a:extLst>
+                    </a:blip>
+                    <a:stretch>
+                      <a:fillRect/>
+                    </a:stretch>
+                  </pic:blipFill>
+                  <pic:spPr>
+                    <a:xfrm>
+                      <a:off x="0" y="0"/>
+                      <a:ext cx="5641975" cy="2947035"/>
+                    </a:xfrm>
+                    <a:prstGeom prst="rect">
+                      <a:avLst/>
+                    </a:prstGeom>
+                  </pic:spPr>
+                </pic:pic>
+              </a:graphicData>
+            </a:graphic>
+          </wp:inline>
+        </w:drawing>
+      </w:r>
+    </w:p>
+    <w:p>
+      <w:pPr>
+        <w:ind w:left="540"/>
+      </w:pPr>
+    </w:p>
+    <w:p>
+      <w:pPr>
+        <w:ind w:left="540"/>
+      </w:pPr>
+      <w:r>
+        <w:t>Tiếp theo điền thông tin đầy đủ để đăng ký tài khoản</w:t>
+      </w:r>
+    </w:p>
+    <w:p>
+      <w:pPr>
+        <w:ind w:left="540"/>
+      </w:pPr>
+      <w:r>
+        <w:rPr>
+          <w:noProof/>
+        </w:rPr>
+        <w:drawing>
+          <wp:inline distT="0" distB="0" distL="0" distR="0">
+            <wp:extent cx="5641975" cy="3329305"/>
+            <wp:effectExtent l="0" t="0" r="0" b="4445"/>
+            <wp:docPr id="2" name="Picture 2"/>
+            <wp:cNvGraphicFramePr>
+              <a:graphicFrameLocks xmlns:a="http://schemas.openxmlformats.org/drawingml/2006/main" noChangeAspect="1"/>
+            </wp:cNvGraphicFramePr>
+            <a:graphic xmlns:a="http://schemas.openxmlformats.org/drawingml/2006/main">
+              <a:graphicData uri="http://schemas.openxmlformats.org/drawingml/2006/picture">
+                <pic:pic xmlns:pic="http://schemas.openxmlformats.org/drawingml/2006/picture">
+                  <pic:nvPicPr>
+                    <pic:cNvPr id="2" name="screenshot.48.jpg"/>
+                    <pic:cNvPicPr/>
+                  </pic:nvPicPr>
+                  <pic:blipFill>
+                    <a:blip r:embed="rId11">
+                      <a:extLst>
+                        <a:ext uri="{28A0092B-C50C-407E-A947-70E740481C1C}">
+                          <a14:useLocalDpi xmlns:a14="http://schemas.microsoft.com/office/drawing/2010/main" val="0"/>
+                        </a:ext>
+                      </a:extLst>
+                    </a:blip>
+                    <a:stretch>
+                      <a:fillRect/>
+                    </a:stretch>
+                  </pic:blipFill>
+                  <pic:spPr>
+                    <a:xfrm>
+                      <a:off x="0" y="0"/>
+                      <a:ext cx="5641975" cy="3329305"/>
+                    </a:xfrm>
+                    <a:prstGeom prst="rect">
+                      <a:avLst/>
+                    </a:prstGeom>
+                  </pic:spPr>
+                </pic:pic>
+              </a:graphicData>
+            </a:graphic>
+          </wp:inline>
+        </w:drawing>
+      </w:r>
+    </w:p>
+    <w:p>
+      <w:pPr>
+        <w:ind w:left="540"/>
+      </w:pPr>
+      <w:r>
+        <w:t xml:space="preserve">Tiếp theo xác nhận thông tin tài khoản rồi nhấn </w:t>
+      </w:r>
+      <w:r>
+        <w:rPr>
+          <w:b/>
+        </w:rPr>
+        <w:t>“Create an account”</w:t>
+      </w:r>
+    </w:p>
+    <w:p>
+      <w:pPr>
+        <w:ind w:left="540"/>
+      </w:pPr>
+      <w:r>
+        <w:rPr>
+          <w:noProof/>
+        </w:rPr>
+        <w:lastRenderedPageBreak/>
+        <w:drawing>
+          <wp:inline distT="0" distB="0" distL="0" distR="0">
+            <wp:extent cx="5641975" cy="3309620"/>
+            <wp:effectExtent l="0" t="0" r="0" b="5080"/>
+            <wp:docPr id="3" name="Picture 3"/>
+            <wp:cNvGraphicFramePr>
+              <a:graphicFrameLocks xmlns:a="http://schemas.openxmlformats.org/drawingml/2006/main" noChangeAspect="1"/>
+            </wp:cNvGraphicFramePr>
+            <a:graphic xmlns:a="http://schemas.openxmlformats.org/drawingml/2006/main">
+              <a:graphicData uri="http://schemas.openxmlformats.org/drawingml/2006/picture">
+                <pic:pic xmlns:pic="http://schemas.openxmlformats.org/drawingml/2006/picture">
+                  <pic:nvPicPr>
+                    <pic:cNvPr id="3" name="screenshot.49.jpg"/>
+                    <pic:cNvPicPr/>
+                  </pic:nvPicPr>
+                  <pic:blipFill>
+                    <a:blip r:embed="rId12">
+                      <a:extLst>
+                        <a:ext uri="{28A0092B-C50C-407E-A947-70E740481C1C}">
+                          <a14:useLocalDpi xmlns:a14="http://schemas.microsoft.com/office/drawing/2010/main" val="0"/>
+                        </a:ext>
+                      </a:extLst>
+                    </a:blip>
+                    <a:stretch>
+                      <a:fillRect/>
+                    </a:stretch>
+                  </pic:blipFill>
+                  <pic:spPr>
+                    <a:xfrm>
+                      <a:off x="0" y="0"/>
+                      <a:ext cx="5641975" cy="3309620"/>
+                    </a:xfrm>
+                    <a:prstGeom prst="rect">
+                      <a:avLst/>
+                    </a:prstGeom>
+                  </pic:spPr>
+                </pic:pic>
+              </a:graphicData>
+            </a:graphic>
+          </wp:inline>
+        </w:drawing>
+      </w:r>
+    </w:p>
+    <w:p>
+      <w:pPr>
+        <w:ind w:left="540"/>
+      </w:pPr>
+      <w:r>
+        <w:t xml:space="preserve">Tiếp theo vào email lúc đăng ký tài khoản </w:t>
+      </w:r>
+      <w:r>
+        <w:t>để</w:t>
+      </w:r>
+      <w:r>
+        <w:t xml:space="preserve"> nhấn nút xác thực qua địa chỉ email.</w:t>
+      </w:r>
+    </w:p>
+    <w:p>
+      <w:pPr>
+        <w:ind w:left="540"/>
+      </w:pPr>
+      <w:r>
+        <w:rPr>
+          <w:noProof/>
+        </w:rPr>
+        <w:drawing>
+          <wp:inline distT="0" distB="0" distL="0" distR="0">
+            <wp:extent cx="5641975" cy="3621405"/>
+            <wp:effectExtent l="0" t="0" r="0" b="0"/>
+            <wp:docPr id="4" name="Picture 4"/>
+            <wp:cNvGraphicFramePr>
+              <a:graphicFrameLocks xmlns:a="http://schemas.openxmlformats.org/drawingml/2006/main" noChangeAspect="1"/>
+            </wp:cNvGraphicFramePr>
+            <a:graphic xmlns:a="http://schemas.openxmlformats.org/drawingml/2006/main">
+              <a:graphicData uri="http://schemas.openxmlformats.org/drawingml/2006/picture">
+                <pic:pic xmlns:pic="http://schemas.openxmlformats.org/drawingml/2006/picture">
+                  <pic:nvPicPr>
+                    <pic:cNvPr id="4" name="screenshot.50.jpg"/>
+                    <pic:cNvPicPr/>
+                  </pic:nvPicPr>
+                  <pic:blipFill>
+                    <a:blip r:embed="rId13">
+                      <a:extLst>
+                        <a:ext uri="{28A0092B-C50C-407E-A947-70E740481C1C}">
+                          <a14:useLocalDpi xmlns:a14="http://schemas.microsoft.com/office/drawing/2010/main" val="0"/>
+                        </a:ext>
+                      </a:extLst>
+                    </a:blip>
+                    <a:stretch>
+                      <a:fillRect/>
+                    </a:stretch>
+                  </pic:blipFill>
+                  <pic:spPr>
+                    <a:xfrm>
+                      <a:off x="0" y="0"/>
+                      <a:ext cx="5641975" cy="3621405"/>
+                    </a:xfrm>
+                    <a:prstGeom prst="rect">
+                      <a:avLst/>
+                    </a:prstGeom>
+                  </pic:spPr>
+                </pic:pic>
+              </a:graphicData>
+            </a:graphic>
+          </wp:inline>
+        </w:drawing>
+      </w:r>
+    </w:p>
+    <w:p>
+      <w:pPr>
+        <w:ind w:left="540"/>
+      </w:pPr>
       <w:r>
         <w:br/>
       </w:r>
@@ -1953,7 +2234,6 @@
           <w:b/>
           <w:sz w:val="26"/>
           <w:szCs w:val="26"/>
-          <w:lang w:val="vi-VN"/>
         </w:rPr>
       </w:pPr>
       <w:r>
@@ -1978,9 +2258,86 @@
           <w:sz w:val="26"/>
           <w:szCs w:val="26"/>
         </w:rPr>
-        <w:t>Download và Cài đặt</w:t>
+        <w:t>Cài đặt GIT</w:t>
       </w:r>
     </w:p>
+    <w:p>
+      <w:r>
+        <w:rPr>
+          <w:lang w:val="vi-VN"/>
+        </w:rPr>
+        <w:tab/>
+      </w:r>
+      <w:r>
+        <w:t xml:space="preserve">Đầu tiên vào trang web của GIT để tải về. Có thể vào trang </w:t>
+      </w:r>
+      <w:hyperlink r:id="rId14" w:history="1">
+        <w:r>
+          <w:rPr>
+            <w:rStyle w:val="Hyperlink"/>
+          </w:rPr>
+          <w:t>https://git-for-windows.io</w:t>
+        </w:r>
+      </w:hyperlink>
+      <w:r>
+        <w:t xml:space="preserve"> hoặc vào Google search từ “git” rồi vào trang đầu tiên : git-scm.com</w:t>
+      </w:r>
+      <w:r>
+        <w:t xml:space="preserve"> tải về phiên bản phù hợp với Window 32bit hoặc 64bit</w:t>
+      </w:r>
+    </w:p>
+    <w:p>
+      <w:bookmarkStart w:id="0" w:name="_GoBack"/>
+      <w:r>
+        <w:rPr>
+          <w:noProof/>
+        </w:rPr>
+        <w:lastRenderedPageBreak/>
+        <w:drawing>
+          <wp:inline distT="0" distB="0" distL="0" distR="0">
+            <wp:extent cx="5641975" cy="3021965"/>
+            <wp:effectExtent l="0" t="0" r="0" b="6985"/>
+            <wp:docPr id="5" name="Picture 5"/>
+            <wp:cNvGraphicFramePr>
+              <a:graphicFrameLocks xmlns:a="http://schemas.openxmlformats.org/drawingml/2006/main" noChangeAspect="1"/>
+            </wp:cNvGraphicFramePr>
+            <a:graphic xmlns:a="http://schemas.openxmlformats.org/drawingml/2006/main">
+              <a:graphicData uri="http://schemas.openxmlformats.org/drawingml/2006/picture">
+                <pic:pic xmlns:pic="http://schemas.openxmlformats.org/drawingml/2006/picture">
+                  <pic:nvPicPr>
+                    <pic:cNvPr id="5" name="screenshot.51.jpg"/>
+                    <pic:cNvPicPr/>
+                  </pic:nvPicPr>
+                  <pic:blipFill>
+                    <a:blip r:embed="rId15">
+                      <a:extLst>
+                        <a:ext uri="{28A0092B-C50C-407E-A947-70E740481C1C}">
+                          <a14:useLocalDpi xmlns:a14="http://schemas.microsoft.com/office/drawing/2010/main" val="0"/>
+                        </a:ext>
+                      </a:extLst>
+                    </a:blip>
+                    <a:stretch>
+                      <a:fillRect/>
+                    </a:stretch>
+                  </pic:blipFill>
+                  <pic:spPr>
+                    <a:xfrm>
+                      <a:off x="0" y="0"/>
+                      <a:ext cx="5641975" cy="3021965"/>
+                    </a:xfrm>
+                    <a:prstGeom prst="rect">
+                      <a:avLst/>
+                    </a:prstGeom>
+                  </pic:spPr>
+                </pic:pic>
+              </a:graphicData>
+            </a:graphic>
+          </wp:inline>
+        </w:drawing>
+      </w:r>
+      <w:bookmarkEnd w:id="0"/>
+    </w:p>
+    <w:p/>
     <w:p>
       <w:pPr>
         <w:pStyle w:val="ListParagraph"/>
@@ -2288,8 +2645,8 @@
     <w:p/>
     <w:p/>
     <w:sectPr>
-      <w:headerReference w:type="default" r:id="rId9"/>
-      <w:footerReference w:type="default" r:id="rId10"/>
+      <w:headerReference w:type="default" r:id="rId16"/>
+      <w:footerReference w:type="default" r:id="rId17"/>
       <w:pgSz w:w="11909" w:h="16834" w:code="9"/>
       <w:pgMar w:top="1411" w:right="1152" w:bottom="1260" w:left="1152" w:header="720" w:footer="720" w:gutter="720"/>
       <w:cols w:space="720"/>
@@ -2381,7 +2738,7 @@
         <w:noProof/>
         <w:sz w:val="22"/>
       </w:rPr>
-      <w:t>5</w:t>
+      <w:t>7</w:t>
     </w:r>
     <w:r>
       <w:rPr>
@@ -11605,7 +11962,7 @@
 </file>
 
 <file path=customXml/itemProps1.xml><?xml version="1.0" encoding="utf-8"?>
-<ds:datastoreItem xmlns:ds="http://schemas.openxmlformats.org/officeDocument/2006/customXml" ds:itemID="{FB6B6DD3-9DF5-4B65-B7F8-C549D5C6639E}">
+<ds:datastoreItem xmlns:ds="http://schemas.openxmlformats.org/officeDocument/2006/customXml" ds:itemID="{AC1D4B4C-016D-4FDE-8AEE-5AC163C5E1D6}">
   <ds:schemaRefs>
     <ds:schemaRef ds:uri="http://schemas.openxmlformats.org/officeDocument/2006/bibliography"/>
   </ds:schemaRefs>

</xml_diff>

<commit_message>
Bo sung va thay doi noi dung de tai v4
</commit_message>
<xml_diff>
--- a/BAO CAO_TRAN XUAN HUY_1615060021.docx
+++ b/BAO CAO_TRAN XUAN HUY_1615060021.docx
@@ -1865,7 +1865,14 @@
           <w:b/>
           <w:sz w:val="38"/>
         </w:rPr>
-        <w:t>CÀI ĐẶT VÀ THIẾT LẬP</w:t>
+        <w:t xml:space="preserve">CÀI ĐẶT VÀ </w:t>
+      </w:r>
+      <w:r>
+        <w:rPr>
+          <w:b/>
+          <w:sz w:val="38"/>
+        </w:rPr>
+        <w:t>CẤU HÌNH</w:t>
       </w:r>
     </w:p>
     <w:p>
@@ -1959,6 +1966,23 @@
       </w:hyperlink>
       <w:r>
         <w:t xml:space="preserve"> rồi chọn Sign Up để đăng ký tài khoản mới.</w:t>
+      </w:r>
+      <w:r>
+        <w:t xml:space="preserve"> </w:t>
+      </w:r>
+    </w:p>
+    <w:p>
+      <w:pPr>
+        <w:ind w:left="540"/>
+        <w:rPr>
+          <w:i/>
+        </w:rPr>
+      </w:pPr>
+      <w:r>
+        <w:rPr>
+          <w:i/>
+        </w:rPr>
+        <w:t>Lưu ý: Đối với tài khoản Free cho được từ 3-5 Users và Dung lượng từ 30MB -50MB</w:t>
       </w:r>
     </w:p>
     <w:p>
@@ -2260,6 +2284,14 @@
         </w:rPr>
         <w:t>Cài đặt GIT</w:t>
       </w:r>
+      <w:r>
+        <w:rPr>
+          <w:b/>
+          <w:sz w:val="26"/>
+          <w:szCs w:val="26"/>
+        </w:rPr>
+        <w:t xml:space="preserve"> và kiểm tra</w:t>
+      </w:r>
     </w:p>
     <w:p>
       <w:r>
@@ -2287,7 +2319,9 @@
       </w:r>
     </w:p>
     <w:p>
-      <w:bookmarkStart w:id="0" w:name="_GoBack"/>
+      <w:pPr>
+        <w:ind w:left="540"/>
+      </w:pPr>
       <w:r>
         <w:rPr>
           <w:noProof/>
@@ -2335,8 +2369,268 @@
           </wp:inline>
         </w:drawing>
       </w:r>
-      <w:bookmarkEnd w:id="0"/>
-    </w:p>
+    </w:p>
+    <w:p>
+      <w:pPr>
+        <w:ind w:left="540"/>
+      </w:pPr>
+      <w:r>
+        <w:t xml:space="preserve">Sau khi tải về </w:t>
+      </w:r>
+      <w:r>
+        <w:t xml:space="preserve">bắt đầu </w:t>
+      </w:r>
+      <w:r>
+        <w:t>tiến hành cài đặt</w:t>
+      </w:r>
+    </w:p>
+    <w:p>
+      <w:pPr>
+        <w:ind w:left="540"/>
+      </w:pPr>
+      <w:r>
+        <w:rPr>
+          <w:noProof/>
+        </w:rPr>
+        <w:drawing>
+          <wp:inline distT="0" distB="0" distL="0" distR="0">
+            <wp:extent cx="5641975" cy="3637915"/>
+            <wp:effectExtent l="0" t="0" r="0" b="635"/>
+            <wp:docPr id="6" name="Picture 6"/>
+            <wp:cNvGraphicFramePr>
+              <a:graphicFrameLocks xmlns:a="http://schemas.openxmlformats.org/drawingml/2006/main" noChangeAspect="1"/>
+            </wp:cNvGraphicFramePr>
+            <a:graphic xmlns:a="http://schemas.openxmlformats.org/drawingml/2006/main">
+              <a:graphicData uri="http://schemas.openxmlformats.org/drawingml/2006/picture">
+                <pic:pic xmlns:pic="http://schemas.openxmlformats.org/drawingml/2006/picture">
+                  <pic:nvPicPr>
+                    <pic:cNvPr id="6" name="screenshot.52.jpg"/>
+                    <pic:cNvPicPr/>
+                  </pic:nvPicPr>
+                  <pic:blipFill>
+                    <a:blip r:embed="rId16">
+                      <a:extLst>
+                        <a:ext uri="{28A0092B-C50C-407E-A947-70E740481C1C}">
+                          <a14:useLocalDpi xmlns:a14="http://schemas.microsoft.com/office/drawing/2010/main" val="0"/>
+                        </a:ext>
+                      </a:extLst>
+                    </a:blip>
+                    <a:stretch>
+                      <a:fillRect/>
+                    </a:stretch>
+                  </pic:blipFill>
+                  <pic:spPr>
+                    <a:xfrm>
+                      <a:off x="0" y="0"/>
+                      <a:ext cx="5641975" cy="3637915"/>
+                    </a:xfrm>
+                    <a:prstGeom prst="rect">
+                      <a:avLst/>
+                    </a:prstGeom>
+                  </pic:spPr>
+                </pic:pic>
+              </a:graphicData>
+            </a:graphic>
+          </wp:inline>
+        </w:drawing>
+      </w:r>
+    </w:p>
+    <w:p>
+      <w:pPr>
+        <w:ind w:left="540"/>
+      </w:pPr>
+      <w:r>
+        <w:t>Quá trình cài cũng đơn giản và chọn Next như cài đặt các phần mềm bình thường.</w:t>
+      </w:r>
+    </w:p>
+    <w:p>
+      <w:pPr>
+        <w:ind w:left="540"/>
+      </w:pPr>
+      <w:r>
+        <w:rPr>
+          <w:noProof/>
+        </w:rPr>
+        <w:lastRenderedPageBreak/>
+        <w:drawing>
+          <wp:inline distT="0" distB="0" distL="0" distR="0">
+            <wp:extent cx="5641975" cy="3703320"/>
+            <wp:effectExtent l="0" t="0" r="0" b="0"/>
+            <wp:docPr id="7" name="Picture 7"/>
+            <wp:cNvGraphicFramePr>
+              <a:graphicFrameLocks xmlns:a="http://schemas.openxmlformats.org/drawingml/2006/main" noChangeAspect="1"/>
+            </wp:cNvGraphicFramePr>
+            <a:graphic xmlns:a="http://schemas.openxmlformats.org/drawingml/2006/main">
+              <a:graphicData uri="http://schemas.openxmlformats.org/drawingml/2006/picture">
+                <pic:pic xmlns:pic="http://schemas.openxmlformats.org/drawingml/2006/picture">
+                  <pic:nvPicPr>
+                    <pic:cNvPr id="7" name="screenshot.61.jpg"/>
+                    <pic:cNvPicPr/>
+                  </pic:nvPicPr>
+                  <pic:blipFill>
+                    <a:blip r:embed="rId17">
+                      <a:extLst>
+                        <a:ext uri="{28A0092B-C50C-407E-A947-70E740481C1C}">
+                          <a14:useLocalDpi xmlns:a14="http://schemas.microsoft.com/office/drawing/2010/main" val="0"/>
+                        </a:ext>
+                      </a:extLst>
+                    </a:blip>
+                    <a:stretch>
+                      <a:fillRect/>
+                    </a:stretch>
+                  </pic:blipFill>
+                  <pic:spPr>
+                    <a:xfrm>
+                      <a:off x="0" y="0"/>
+                      <a:ext cx="5641975" cy="3703320"/>
+                    </a:xfrm>
+                    <a:prstGeom prst="rect">
+                      <a:avLst/>
+                    </a:prstGeom>
+                  </pic:spPr>
+                </pic:pic>
+              </a:graphicData>
+            </a:graphic>
+          </wp:inline>
+        </w:drawing>
+      </w:r>
+    </w:p>
+    <w:p>
+      <w:pPr>
+        <w:ind w:left="540"/>
+      </w:pPr>
+      <w:r>
+        <w:t>Đợi cho tới khi quá trình cài đặt hoàn tất</w:t>
+      </w:r>
+    </w:p>
+    <w:p>
+      <w:pPr>
+        <w:ind w:left="540"/>
+      </w:pPr>
+      <w:r>
+        <w:rPr>
+          <w:noProof/>
+        </w:rPr>
+        <w:drawing>
+          <wp:inline distT="0" distB="0" distL="0" distR="0">
+            <wp:extent cx="5641975" cy="3710940"/>
+            <wp:effectExtent l="0" t="0" r="0" b="3810"/>
+            <wp:docPr id="8" name="Picture 8"/>
+            <wp:cNvGraphicFramePr>
+              <a:graphicFrameLocks xmlns:a="http://schemas.openxmlformats.org/drawingml/2006/main" noChangeAspect="1"/>
+            </wp:cNvGraphicFramePr>
+            <a:graphic xmlns:a="http://schemas.openxmlformats.org/drawingml/2006/main">
+              <a:graphicData uri="http://schemas.openxmlformats.org/drawingml/2006/picture">
+                <pic:pic xmlns:pic="http://schemas.openxmlformats.org/drawingml/2006/picture">
+                  <pic:nvPicPr>
+                    <pic:cNvPr id="8" name="screenshot.62.jpg"/>
+                    <pic:cNvPicPr/>
+                  </pic:nvPicPr>
+                  <pic:blipFill>
+                    <a:blip r:embed="rId18">
+                      <a:extLst>
+                        <a:ext uri="{28A0092B-C50C-407E-A947-70E740481C1C}">
+                          <a14:useLocalDpi xmlns:a14="http://schemas.microsoft.com/office/drawing/2010/main" val="0"/>
+                        </a:ext>
+                      </a:extLst>
+                    </a:blip>
+                    <a:stretch>
+                      <a:fillRect/>
+                    </a:stretch>
+                  </pic:blipFill>
+                  <pic:spPr>
+                    <a:xfrm>
+                      <a:off x="0" y="0"/>
+                      <a:ext cx="5641975" cy="3710940"/>
+                    </a:xfrm>
+                    <a:prstGeom prst="rect">
+                      <a:avLst/>
+                    </a:prstGeom>
+                  </pic:spPr>
+                </pic:pic>
+              </a:graphicData>
+            </a:graphic>
+          </wp:inline>
+        </w:drawing>
+      </w:r>
+    </w:p>
+    <w:p>
+      <w:pPr>
+        <w:ind w:left="540"/>
+      </w:pPr>
+      <w:r>
+        <w:t xml:space="preserve">Sau khi cài đặt xong tiến hành kiểm tra đã có GIT chưa bằng cách Click phải chuột xem có 2 mục </w:t>
+      </w:r>
+      <w:r>
+        <w:rPr>
+          <w:b/>
+        </w:rPr>
+        <w:t>GIT GUI Here và GIT Bash Here</w:t>
+      </w:r>
+    </w:p>
+    <w:p>
+      <w:pPr>
+        <w:ind w:left="540"/>
+      </w:pPr>
+      <w:r>
+        <w:rPr>
+          <w:noProof/>
+        </w:rPr>
+        <w:lastRenderedPageBreak/>
+        <w:drawing>
+          <wp:inline distT="0" distB="0" distL="0" distR="0">
+            <wp:extent cx="5641975" cy="3123565"/>
+            <wp:effectExtent l="0" t="0" r="0" b="635"/>
+            <wp:docPr id="9" name="Picture 9"/>
+            <wp:cNvGraphicFramePr>
+              <a:graphicFrameLocks xmlns:a="http://schemas.openxmlformats.org/drawingml/2006/main" noChangeAspect="1"/>
+            </wp:cNvGraphicFramePr>
+            <a:graphic xmlns:a="http://schemas.openxmlformats.org/drawingml/2006/main">
+              <a:graphicData uri="http://schemas.openxmlformats.org/drawingml/2006/picture">
+                <pic:pic xmlns:pic="http://schemas.openxmlformats.org/drawingml/2006/picture">
+                  <pic:nvPicPr>
+                    <pic:cNvPr id="9" name="screenshot.63.jpg"/>
+                    <pic:cNvPicPr/>
+                  </pic:nvPicPr>
+                  <pic:blipFill>
+                    <a:blip r:embed="rId19">
+                      <a:extLst>
+                        <a:ext uri="{28A0092B-C50C-407E-A947-70E740481C1C}">
+                          <a14:useLocalDpi xmlns:a14="http://schemas.microsoft.com/office/drawing/2010/main" val="0"/>
+                        </a:ext>
+                      </a:extLst>
+                    </a:blip>
+                    <a:stretch>
+                      <a:fillRect/>
+                    </a:stretch>
+                  </pic:blipFill>
+                  <pic:spPr>
+                    <a:xfrm>
+                      <a:off x="0" y="0"/>
+                      <a:ext cx="5641975" cy="3123565"/>
+                    </a:xfrm>
+                    <a:prstGeom prst="rect">
+                      <a:avLst/>
+                    </a:prstGeom>
+                  </pic:spPr>
+                </pic:pic>
+              </a:graphicData>
+            </a:graphic>
+          </wp:inline>
+        </w:drawing>
+      </w:r>
+    </w:p>
+    <w:p>
+      <w:pPr>
+        <w:ind w:left="540"/>
+      </w:pPr>
+    </w:p>
+    <w:p>
+      <w:pPr>
+        <w:ind w:left="540"/>
+      </w:pPr>
+    </w:p>
+    <w:p/>
     <w:p/>
     <w:p>
       <w:pPr>
@@ -2380,8 +2674,227 @@
           <w:sz w:val="26"/>
           <w:szCs w:val="26"/>
         </w:rPr>
-        <w:t>Tạo Repository và Add thành viên</w:t>
-      </w:r>
+        <w:t>Đăng nhập vào GIT và tạo Repository</w:t>
+      </w:r>
+    </w:p>
+    <w:p>
+      <w:pPr>
+        <w:ind w:left="630"/>
+      </w:pPr>
+      <w:r>
+        <w:t>Đầu tiên phải Sign in vào Git Hub. Điền thông tin tài khoản đăng ký ban đầu</w:t>
+      </w:r>
+    </w:p>
+    <w:p>
+      <w:pPr>
+        <w:ind w:left="630"/>
+      </w:pPr>
+      <w:r>
+        <w:rPr>
+          <w:noProof/>
+        </w:rPr>
+        <w:drawing>
+          <wp:inline distT="0" distB="0" distL="0" distR="0">
+            <wp:extent cx="5641975" cy="3016250"/>
+            <wp:effectExtent l="0" t="0" r="0" b="0"/>
+            <wp:docPr id="10" name="Picture 10"/>
+            <wp:cNvGraphicFramePr>
+              <a:graphicFrameLocks xmlns:a="http://schemas.openxmlformats.org/drawingml/2006/main" noChangeAspect="1"/>
+            </wp:cNvGraphicFramePr>
+            <a:graphic xmlns:a="http://schemas.openxmlformats.org/drawingml/2006/main">
+              <a:graphicData uri="http://schemas.openxmlformats.org/drawingml/2006/picture">
+                <pic:pic xmlns:pic="http://schemas.openxmlformats.org/drawingml/2006/picture">
+                  <pic:nvPicPr>
+                    <pic:cNvPr id="10" name="screenshot.65.jpg"/>
+                    <pic:cNvPicPr/>
+                  </pic:nvPicPr>
+                  <pic:blipFill>
+                    <a:blip r:embed="rId20">
+                      <a:extLst>
+                        <a:ext uri="{28A0092B-C50C-407E-A947-70E740481C1C}">
+                          <a14:useLocalDpi xmlns:a14="http://schemas.microsoft.com/office/drawing/2010/main" val="0"/>
+                        </a:ext>
+                      </a:extLst>
+                    </a:blip>
+                    <a:stretch>
+                      <a:fillRect/>
+                    </a:stretch>
+                  </pic:blipFill>
+                  <pic:spPr>
+                    <a:xfrm>
+                      <a:off x="0" y="0"/>
+                      <a:ext cx="5641975" cy="3016250"/>
+                    </a:xfrm>
+                    <a:prstGeom prst="rect">
+                      <a:avLst/>
+                    </a:prstGeom>
+                  </pic:spPr>
+                </pic:pic>
+              </a:graphicData>
+            </a:graphic>
+          </wp:inline>
+        </w:drawing>
+      </w:r>
+    </w:p>
+    <w:p>
+      <w:pPr>
+        <w:ind w:left="630"/>
+      </w:pPr>
+      <w:r>
+        <w:t>Sau khi đăng nhập vào. Tiếp theo tạo 1 Repository</w:t>
+      </w:r>
+    </w:p>
+    <w:p>
+      <w:pPr>
+        <w:ind w:left="630"/>
+      </w:pPr>
+      <w:r>
+        <w:t>Repository: Như là 1 kho chứa Source các loại file.</w:t>
+      </w:r>
+    </w:p>
+    <w:p>
+      <w:pPr>
+        <w:ind w:left="630"/>
+      </w:pPr>
+    </w:p>
+    <w:p>
+      <w:pPr>
+        <w:ind w:left="630"/>
+      </w:pPr>
+      <w:r>
+        <w:rPr>
+          <w:noProof/>
+        </w:rPr>
+        <w:lastRenderedPageBreak/>
+        <w:drawing>
+          <wp:inline distT="0" distB="0" distL="0" distR="0">
+            <wp:extent cx="5641975" cy="3115945"/>
+            <wp:effectExtent l="0" t="0" r="0" b="8255"/>
+            <wp:docPr id="11" name="Picture 11"/>
+            <wp:cNvGraphicFramePr>
+              <a:graphicFrameLocks xmlns:a="http://schemas.openxmlformats.org/drawingml/2006/main" noChangeAspect="1"/>
+            </wp:cNvGraphicFramePr>
+            <a:graphic xmlns:a="http://schemas.openxmlformats.org/drawingml/2006/main">
+              <a:graphicData uri="http://schemas.openxmlformats.org/drawingml/2006/picture">
+                <pic:pic xmlns:pic="http://schemas.openxmlformats.org/drawingml/2006/picture">
+                  <pic:nvPicPr>
+                    <pic:cNvPr id="11" name="screenshot.64.jpg"/>
+                    <pic:cNvPicPr/>
+                  </pic:nvPicPr>
+                  <pic:blipFill>
+                    <a:blip r:embed="rId21">
+                      <a:extLst>
+                        <a:ext uri="{28A0092B-C50C-407E-A947-70E740481C1C}">
+                          <a14:useLocalDpi xmlns:a14="http://schemas.microsoft.com/office/drawing/2010/main" val="0"/>
+                        </a:ext>
+                      </a:extLst>
+                    </a:blip>
+                    <a:stretch>
+                      <a:fillRect/>
+                    </a:stretch>
+                  </pic:blipFill>
+                  <pic:spPr>
+                    <a:xfrm>
+                      <a:off x="0" y="0"/>
+                      <a:ext cx="5641975" cy="3115945"/>
+                    </a:xfrm>
+                    <a:prstGeom prst="rect">
+                      <a:avLst/>
+                    </a:prstGeom>
+                  </pic:spPr>
+                </pic:pic>
+              </a:graphicData>
+            </a:graphic>
+          </wp:inline>
+        </w:drawing>
+      </w:r>
+    </w:p>
+    <w:p>
+      <w:pPr>
+        <w:ind w:left="630"/>
+      </w:pPr>
+      <w:r>
+        <w:t xml:space="preserve">Tiếp theo đặt tên cho Repository </w:t>
+      </w:r>
+      <w:r>
+        <w:t xml:space="preserve">chon cơ chế Public hay Private </w:t>
+      </w:r>
+      <w:r>
+        <w:t xml:space="preserve">rồi </w:t>
+      </w:r>
+      <w:r>
+        <w:t xml:space="preserve">cuối cùng </w:t>
+      </w:r>
+      <w:r>
+        <w:t xml:space="preserve">nhấn </w:t>
+      </w:r>
+      <w:r>
+        <w:rPr>
+          <w:b/>
+        </w:rPr>
+        <w:t>Create repository</w:t>
+      </w:r>
+    </w:p>
+    <w:p>
+      <w:pPr>
+        <w:ind w:left="630"/>
+      </w:pPr>
+      <w:r>
+        <w:rPr>
+          <w:noProof/>
+        </w:rPr>
+        <w:drawing>
+          <wp:inline distT="0" distB="0" distL="0" distR="0">
+            <wp:extent cx="5641975" cy="3462655"/>
+            <wp:effectExtent l="0" t="0" r="0" b="4445"/>
+            <wp:docPr id="13" name="Picture 13"/>
+            <wp:cNvGraphicFramePr>
+              <a:graphicFrameLocks xmlns:a="http://schemas.openxmlformats.org/drawingml/2006/main" noChangeAspect="1"/>
+            </wp:cNvGraphicFramePr>
+            <a:graphic xmlns:a="http://schemas.openxmlformats.org/drawingml/2006/main">
+              <a:graphicData uri="http://schemas.openxmlformats.org/drawingml/2006/picture">
+                <pic:pic xmlns:pic="http://schemas.openxmlformats.org/drawingml/2006/picture">
+                  <pic:nvPicPr>
+                    <pic:cNvPr id="13" name="screenshot.66.jpg"/>
+                    <pic:cNvPicPr/>
+                  </pic:nvPicPr>
+                  <pic:blipFill>
+                    <a:blip r:embed="rId22">
+                      <a:extLst>
+                        <a:ext uri="{28A0092B-C50C-407E-A947-70E740481C1C}">
+                          <a14:useLocalDpi xmlns:a14="http://schemas.microsoft.com/office/drawing/2010/main" val="0"/>
+                        </a:ext>
+                      </a:extLst>
+                    </a:blip>
+                    <a:stretch>
+                      <a:fillRect/>
+                    </a:stretch>
+                  </pic:blipFill>
+                  <pic:spPr>
+                    <a:xfrm>
+                      <a:off x="0" y="0"/>
+                      <a:ext cx="5641975" cy="3462655"/>
+                    </a:xfrm>
+                    <a:prstGeom prst="rect">
+                      <a:avLst/>
+                    </a:prstGeom>
+                  </pic:spPr>
+                </pic:pic>
+              </a:graphicData>
+            </a:graphic>
+          </wp:inline>
+        </w:drawing>
+      </w:r>
+    </w:p>
+    <w:p>
+      <w:pPr>
+        <w:ind w:left="630"/>
+      </w:pPr>
+    </w:p>
+    <w:p>
+      <w:pPr>
+        <w:ind w:left="630"/>
+      </w:pPr>
     </w:p>
     <w:p/>
     <w:p>
@@ -2421,8 +2934,755 @@
           <w:sz w:val="26"/>
           <w:szCs w:val="26"/>
         </w:rPr>
-        <w:t>.4 Others</w:t>
-      </w:r>
+        <w:t xml:space="preserve">.4 </w:t>
+      </w:r>
+      <w:r>
+        <w:rPr>
+          <w:b/>
+          <w:sz w:val="26"/>
+          <w:szCs w:val="26"/>
+        </w:rPr>
+        <w:t>Cấu hình thông tin người dùng</w:t>
+      </w:r>
+    </w:p>
+    <w:p>
+      <w:pPr>
+        <w:ind w:left="630"/>
+      </w:pPr>
+      <w:r>
+        <w:t xml:space="preserve">Đầu tiên mở câu GIT Bash Here bằng cách Click phải -&gt; </w:t>
+      </w:r>
+      <w:r>
+        <w:t>GIT Bash Here</w:t>
+      </w:r>
+    </w:p>
+    <w:p>
+      <w:pPr>
+        <w:ind w:left="630"/>
+      </w:pPr>
+    </w:p>
+    <w:p>
+      <w:pPr>
+        <w:ind w:left="630"/>
+      </w:pPr>
+      <w:r>
+        <w:t>Tiếp theo dùng các câu lệnh để cấu hình thông tin người dùng</w:t>
+      </w:r>
+    </w:p>
+    <w:p>
+      <w:pPr>
+        <w:ind w:left="630"/>
+        <w:rPr>
+          <w:b/>
+        </w:rPr>
+      </w:pPr>
+      <w:r>
+        <w:rPr>
+          <w:b/>
+        </w:rPr>
+        <w:t xml:space="preserve">$ git config –global user.name </w:t>
+      </w:r>
+      <w:r>
+        <w:t>“</w:t>
+      </w:r>
+      <w:r>
+        <w:t>Tên tài khoản</w:t>
+      </w:r>
+      <w:r>
+        <w:t>”</w:t>
+      </w:r>
+    </w:p>
+    <w:p>
+      <w:pPr>
+        <w:ind w:left="630"/>
+        <w:rPr>
+          <w:b/>
+        </w:rPr>
+      </w:pPr>
+      <w:r>
+        <w:rPr>
+          <w:b/>
+        </w:rPr>
+        <w:t>$ git config –</w:t>
+      </w:r>
+      <w:r>
+        <w:rPr>
+          <w:b/>
+        </w:rPr>
+        <w:t>global user.email</w:t>
+      </w:r>
+      <w:r>
+        <w:rPr>
+          <w:b/>
+        </w:rPr>
+        <w:t xml:space="preserve"> </w:t>
+      </w:r>
+      <w:r>
+        <w:t>“</w:t>
+      </w:r>
+      <w:r>
+        <w:t>Địa chỉ email dùng để đăng ký tài khoản</w:t>
+      </w:r>
+      <w:r>
+        <w:t>”</w:t>
+      </w:r>
+    </w:p>
+    <w:p>
+      <w:pPr>
+        <w:ind w:left="630"/>
+      </w:pPr>
+      <w:r>
+        <w:rPr>
+          <w:b/>
+        </w:rPr>
+        <w:t xml:space="preserve">$ git config </w:t>
+      </w:r>
+      <w:r>
+        <w:rPr>
+          <w:b/>
+        </w:rPr>
+        <w:t xml:space="preserve">init: </w:t>
+      </w:r>
+      <w:r>
+        <w:t>Dùng để tạo ra những file cần thiết</w:t>
+      </w:r>
+    </w:p>
+    <w:p>
+      <w:pPr>
+        <w:ind w:left="630"/>
+      </w:pPr>
+      <w:r>
+        <w:rPr>
+          <w:noProof/>
+        </w:rPr>
+        <w:lastRenderedPageBreak/>
+        <w:drawing>
+          <wp:inline distT="0" distB="0" distL="0" distR="0">
+            <wp:extent cx="5048250" cy="3228975"/>
+            <wp:effectExtent l="0" t="0" r="0" b="9525"/>
+            <wp:docPr id="14" name="Picture 14"/>
+            <wp:cNvGraphicFramePr>
+              <a:graphicFrameLocks xmlns:a="http://schemas.openxmlformats.org/drawingml/2006/main" noChangeAspect="1"/>
+            </wp:cNvGraphicFramePr>
+            <a:graphic xmlns:a="http://schemas.openxmlformats.org/drawingml/2006/main">
+              <a:graphicData uri="http://schemas.openxmlformats.org/drawingml/2006/picture">
+                <pic:pic xmlns:pic="http://schemas.openxmlformats.org/drawingml/2006/picture">
+                  <pic:nvPicPr>
+                    <pic:cNvPr id="14" name="screenshot.67.jpg"/>
+                    <pic:cNvPicPr/>
+                  </pic:nvPicPr>
+                  <pic:blipFill>
+                    <a:blip r:embed="rId23">
+                      <a:extLst>
+                        <a:ext uri="{28A0092B-C50C-407E-A947-70E740481C1C}">
+                          <a14:useLocalDpi xmlns:a14="http://schemas.microsoft.com/office/drawing/2010/main" val="0"/>
+                        </a:ext>
+                      </a:extLst>
+                    </a:blip>
+                    <a:stretch>
+                      <a:fillRect/>
+                    </a:stretch>
+                  </pic:blipFill>
+                  <pic:spPr>
+                    <a:xfrm>
+                      <a:off x="0" y="0"/>
+                      <a:ext cx="5048250" cy="3228975"/>
+                    </a:xfrm>
+                    <a:prstGeom prst="rect">
+                      <a:avLst/>
+                    </a:prstGeom>
+                  </pic:spPr>
+                </pic:pic>
+              </a:graphicData>
+            </a:graphic>
+          </wp:inline>
+        </w:drawing>
+      </w:r>
+    </w:p>
+    <w:p>
+      <w:pPr>
+        <w:ind w:left="630"/>
+      </w:pPr>
+      <w:r>
+        <w:t xml:space="preserve">Tiếp theo kiểm tra dưới Local đã có các file cần thiết chưa. </w:t>
+      </w:r>
+    </w:p>
+    <w:p>
+      <w:pPr>
+        <w:ind w:left="630"/>
+        <w:rPr>
+          <w:i/>
+        </w:rPr>
+      </w:pPr>
+      <w:r>
+        <w:rPr>
+          <w:i/>
+        </w:rPr>
+        <w:t xml:space="preserve">Lưu ý phải mở chức năng xem file ẩn </w:t>
+      </w:r>
+      <w:r>
+        <w:rPr>
+          <w:i/>
+        </w:rPr>
+        <w:t xml:space="preserve">trong Window </w:t>
+      </w:r>
+      <w:r>
+        <w:rPr>
+          <w:i/>
+        </w:rPr>
+        <w:t>mới thấy được các file cấu hình của GIT</w:t>
+      </w:r>
+    </w:p>
+    <w:p>
+      <w:pPr>
+        <w:ind w:left="630"/>
+      </w:pPr>
+      <w:r>
+        <w:rPr>
+          <w:noProof/>
+        </w:rPr>
+        <w:drawing>
+          <wp:inline distT="0" distB="0" distL="0" distR="0">
+            <wp:extent cx="5641975" cy="2604770"/>
+            <wp:effectExtent l="0" t="0" r="0" b="5080"/>
+            <wp:docPr id="16" name="Picture 16"/>
+            <wp:cNvGraphicFramePr>
+              <a:graphicFrameLocks xmlns:a="http://schemas.openxmlformats.org/drawingml/2006/main" noChangeAspect="1"/>
+            </wp:cNvGraphicFramePr>
+            <a:graphic xmlns:a="http://schemas.openxmlformats.org/drawingml/2006/main">
+              <a:graphicData uri="http://schemas.openxmlformats.org/drawingml/2006/picture">
+                <pic:pic xmlns:pic="http://schemas.openxmlformats.org/drawingml/2006/picture">
+                  <pic:nvPicPr>
+                    <pic:cNvPr id="16" name="screenshot.68.jpg"/>
+                    <pic:cNvPicPr/>
+                  </pic:nvPicPr>
+                  <pic:blipFill>
+                    <a:blip r:embed="rId24">
+                      <a:extLst>
+                        <a:ext uri="{28A0092B-C50C-407E-A947-70E740481C1C}">
+                          <a14:useLocalDpi xmlns:a14="http://schemas.microsoft.com/office/drawing/2010/main" val="0"/>
+                        </a:ext>
+                      </a:extLst>
+                    </a:blip>
+                    <a:stretch>
+                      <a:fillRect/>
+                    </a:stretch>
+                  </pic:blipFill>
+                  <pic:spPr>
+                    <a:xfrm>
+                      <a:off x="0" y="0"/>
+                      <a:ext cx="5641975" cy="2604770"/>
+                    </a:xfrm>
+                    <a:prstGeom prst="rect">
+                      <a:avLst/>
+                    </a:prstGeom>
+                  </pic:spPr>
+                </pic:pic>
+              </a:graphicData>
+            </a:graphic>
+          </wp:inline>
+        </w:drawing>
+      </w:r>
+    </w:p>
+    <w:p/>
+    <w:p/>
+    <w:p>
+      <w:pPr>
+        <w:pStyle w:val="ListParagraph"/>
+        <w:outlineLvl w:val="1"/>
+        <w:rPr>
+          <w:b/>
+        </w:rPr>
+      </w:pPr>
+      <w:r>
+        <w:rPr>
+          <w:b/>
+        </w:rPr>
+        <w:t>2.5 Cấu hình Clone Repository về tại Local</w:t>
+      </w:r>
+    </w:p>
+    <w:p>
+      <w:pPr>
+        <w:ind w:left="900"/>
+      </w:pPr>
+      <w:r>
+        <w:t>Xem trên Repository hiện tại có các file</w:t>
+      </w:r>
+    </w:p>
+    <w:p>
+      <w:pPr>
+        <w:ind w:left="900"/>
+      </w:pPr>
+      <w:r>
+        <w:t>Ví dụ: README.md và File Text</w:t>
+      </w:r>
+    </w:p>
+    <w:p>
+      <w:pPr>
+        <w:ind w:left="900"/>
+      </w:pPr>
+      <w:r>
+        <w:rPr>
+          <w:noProof/>
+        </w:rPr>
+        <w:lastRenderedPageBreak/>
+        <w:drawing>
+          <wp:inline distT="0" distB="0" distL="0" distR="0">
+            <wp:extent cx="5641975" cy="3222625"/>
+            <wp:effectExtent l="0" t="0" r="0" b="0"/>
+            <wp:docPr id="17" name="Picture 17"/>
+            <wp:cNvGraphicFramePr>
+              <a:graphicFrameLocks xmlns:a="http://schemas.openxmlformats.org/drawingml/2006/main" noChangeAspect="1"/>
+            </wp:cNvGraphicFramePr>
+            <a:graphic xmlns:a="http://schemas.openxmlformats.org/drawingml/2006/main">
+              <a:graphicData uri="http://schemas.openxmlformats.org/drawingml/2006/picture">
+                <pic:pic xmlns:pic="http://schemas.openxmlformats.org/drawingml/2006/picture">
+                  <pic:nvPicPr>
+                    <pic:cNvPr id="17" name="screenshot.69.jpg"/>
+                    <pic:cNvPicPr/>
+                  </pic:nvPicPr>
+                  <pic:blipFill>
+                    <a:blip r:embed="rId25">
+                      <a:extLst>
+                        <a:ext uri="{28A0092B-C50C-407E-A947-70E740481C1C}">
+                          <a14:useLocalDpi xmlns:a14="http://schemas.microsoft.com/office/drawing/2010/main" val="0"/>
+                        </a:ext>
+                      </a:extLst>
+                    </a:blip>
+                    <a:stretch>
+                      <a:fillRect/>
+                    </a:stretch>
+                  </pic:blipFill>
+                  <pic:spPr>
+                    <a:xfrm>
+                      <a:off x="0" y="0"/>
+                      <a:ext cx="5641975" cy="3222625"/>
+                    </a:xfrm>
+                    <a:prstGeom prst="rect">
+                      <a:avLst/>
+                    </a:prstGeom>
+                  </pic:spPr>
+                </pic:pic>
+              </a:graphicData>
+            </a:graphic>
+          </wp:inline>
+        </w:drawing>
+      </w:r>
+    </w:p>
+    <w:p>
+      <w:pPr>
+        <w:ind w:left="900"/>
+      </w:pPr>
+      <w:r>
+        <w:t>Bắt đầy</w:t>
+      </w:r>
+      <w:r>
+        <w:t xml:space="preserve"> thực hiện câu lệnh để lấy các File về tại Local</w:t>
+      </w:r>
+    </w:p>
+    <w:p>
+      <w:pPr>
+        <w:ind w:left="900"/>
+      </w:pPr>
+    </w:p>
+    <w:p>
+      <w:pPr>
+        <w:ind w:left="900"/>
+      </w:pPr>
+      <w:r>
+        <w:t>Đầu tiên lấy đường Link của Repository trên Git Hub.</w:t>
+      </w:r>
+    </w:p>
+    <w:p>
+      <w:pPr>
+        <w:ind w:left="900"/>
+      </w:pPr>
+      <w:r>
+        <w:rPr>
+          <w:noProof/>
+        </w:rPr>
+        <w:drawing>
+          <wp:inline distT="0" distB="0" distL="0" distR="0">
+            <wp:extent cx="5641975" cy="3336925"/>
+            <wp:effectExtent l="0" t="0" r="0" b="0"/>
+            <wp:docPr id="18" name="Picture 18"/>
+            <wp:cNvGraphicFramePr>
+              <a:graphicFrameLocks xmlns:a="http://schemas.openxmlformats.org/drawingml/2006/main" noChangeAspect="1"/>
+            </wp:cNvGraphicFramePr>
+            <a:graphic xmlns:a="http://schemas.openxmlformats.org/drawingml/2006/main">
+              <a:graphicData uri="http://schemas.openxmlformats.org/drawingml/2006/picture">
+                <pic:pic xmlns:pic="http://schemas.openxmlformats.org/drawingml/2006/picture">
+                  <pic:nvPicPr>
+                    <pic:cNvPr id="18" name="screenshot.70.jpg"/>
+                    <pic:cNvPicPr/>
+                  </pic:nvPicPr>
+                  <pic:blipFill>
+                    <a:blip r:embed="rId26">
+                      <a:extLst>
+                        <a:ext uri="{28A0092B-C50C-407E-A947-70E740481C1C}">
+                          <a14:useLocalDpi xmlns:a14="http://schemas.microsoft.com/office/drawing/2010/main" val="0"/>
+                        </a:ext>
+                      </a:extLst>
+                    </a:blip>
+                    <a:stretch>
+                      <a:fillRect/>
+                    </a:stretch>
+                  </pic:blipFill>
+                  <pic:spPr>
+                    <a:xfrm>
+                      <a:off x="0" y="0"/>
+                      <a:ext cx="5641975" cy="3336925"/>
+                    </a:xfrm>
+                    <a:prstGeom prst="rect">
+                      <a:avLst/>
+                    </a:prstGeom>
+                  </pic:spPr>
+                </pic:pic>
+              </a:graphicData>
+            </a:graphic>
+          </wp:inline>
+        </w:drawing>
+      </w:r>
+    </w:p>
+    <w:p>
+      <w:pPr>
+        <w:ind w:left="990"/>
+      </w:pPr>
+      <w:r>
+        <w:t>Tiếp theo thực hiện câu lệnh và dán đường link vào để lấy các File bên trong của Repository về tại Local</w:t>
+      </w:r>
+    </w:p>
+    <w:p>
+      <w:pPr>
+        <w:ind w:left="990"/>
+      </w:pPr>
+      <w:r>
+        <w:rPr>
+          <w:noProof/>
+        </w:rPr>
+        <w:lastRenderedPageBreak/>
+        <w:drawing>
+          <wp:inline distT="0" distB="0" distL="0" distR="0">
+            <wp:extent cx="5641975" cy="3409315"/>
+            <wp:effectExtent l="0" t="0" r="0" b="635"/>
+            <wp:docPr id="19" name="Picture 19"/>
+            <wp:cNvGraphicFramePr>
+              <a:graphicFrameLocks xmlns:a="http://schemas.openxmlformats.org/drawingml/2006/main" noChangeAspect="1"/>
+            </wp:cNvGraphicFramePr>
+            <a:graphic xmlns:a="http://schemas.openxmlformats.org/drawingml/2006/main">
+              <a:graphicData uri="http://schemas.openxmlformats.org/drawingml/2006/picture">
+                <pic:pic xmlns:pic="http://schemas.openxmlformats.org/drawingml/2006/picture">
+                  <pic:nvPicPr>
+                    <pic:cNvPr id="19" name="screenshot.71.jpg"/>
+                    <pic:cNvPicPr/>
+                  </pic:nvPicPr>
+                  <pic:blipFill>
+                    <a:blip r:embed="rId27">
+                      <a:extLst>
+                        <a:ext uri="{28A0092B-C50C-407E-A947-70E740481C1C}">
+                          <a14:useLocalDpi xmlns:a14="http://schemas.microsoft.com/office/drawing/2010/main" val="0"/>
+                        </a:ext>
+                      </a:extLst>
+                    </a:blip>
+                    <a:stretch>
+                      <a:fillRect/>
+                    </a:stretch>
+                  </pic:blipFill>
+                  <pic:spPr>
+                    <a:xfrm>
+                      <a:off x="0" y="0"/>
+                      <a:ext cx="5641975" cy="3409315"/>
+                    </a:xfrm>
+                    <a:prstGeom prst="rect">
+                      <a:avLst/>
+                    </a:prstGeom>
+                  </pic:spPr>
+                </pic:pic>
+              </a:graphicData>
+            </a:graphic>
+          </wp:inline>
+        </w:drawing>
+      </w:r>
+    </w:p>
+    <w:p>
+      <w:pPr>
+        <w:ind w:left="990"/>
+      </w:pPr>
+      <w:r>
+        <w:t>Sau khi Clone về thành công. Sẽ kiểm tra các nội dung bên trong Local có giống như Repository trên Server không</w:t>
+      </w:r>
+    </w:p>
+    <w:p>
+      <w:pPr>
+        <w:ind w:left="990"/>
+      </w:pPr>
+      <w:r>
+        <w:rPr>
+          <w:noProof/>
+        </w:rPr>
+        <w:drawing>
+          <wp:inline distT="0" distB="0" distL="0" distR="0">
+            <wp:extent cx="5641975" cy="1328420"/>
+            <wp:effectExtent l="0" t="0" r="0" b="5080"/>
+            <wp:docPr id="20" name="Picture 20"/>
+            <wp:cNvGraphicFramePr>
+              <a:graphicFrameLocks xmlns:a="http://schemas.openxmlformats.org/drawingml/2006/main" noChangeAspect="1"/>
+            </wp:cNvGraphicFramePr>
+            <a:graphic xmlns:a="http://schemas.openxmlformats.org/drawingml/2006/main">
+              <a:graphicData uri="http://schemas.openxmlformats.org/drawingml/2006/picture">
+                <pic:pic xmlns:pic="http://schemas.openxmlformats.org/drawingml/2006/picture">
+                  <pic:nvPicPr>
+                    <pic:cNvPr id="20" name="screenshot.72.jpg"/>
+                    <pic:cNvPicPr/>
+                  </pic:nvPicPr>
+                  <pic:blipFill>
+                    <a:blip r:embed="rId28">
+                      <a:extLst>
+                        <a:ext uri="{28A0092B-C50C-407E-A947-70E740481C1C}">
+                          <a14:useLocalDpi xmlns:a14="http://schemas.microsoft.com/office/drawing/2010/main" val="0"/>
+                        </a:ext>
+                      </a:extLst>
+                    </a:blip>
+                    <a:stretch>
+                      <a:fillRect/>
+                    </a:stretch>
+                  </pic:blipFill>
+                  <pic:spPr>
+                    <a:xfrm>
+                      <a:off x="0" y="0"/>
+                      <a:ext cx="5641975" cy="1328420"/>
+                    </a:xfrm>
+                    <a:prstGeom prst="rect">
+                      <a:avLst/>
+                    </a:prstGeom>
+                  </pic:spPr>
+                </pic:pic>
+              </a:graphicData>
+            </a:graphic>
+          </wp:inline>
+        </w:drawing>
+      </w:r>
+    </w:p>
+    <w:p>
+      <w:pPr>
+        <w:ind w:left="990"/>
+      </w:pPr>
+      <w:r>
+        <w:t>Kết quả nội dung giống nhau giữa Local và trên Server</w:t>
+      </w:r>
+    </w:p>
+    <w:p>
+      <w:pPr>
+        <w:ind w:left="990"/>
+      </w:pPr>
+    </w:p>
+    <w:p>
+      <w:pPr>
+        <w:ind w:left="990"/>
+      </w:pPr>
+    </w:p>
+    <w:p>
+      <w:pPr>
+        <w:ind w:left="990"/>
+      </w:pPr>
+    </w:p>
+    <w:p>
+      <w:pPr>
+        <w:ind w:left="990"/>
+      </w:pPr>
+    </w:p>
+    <w:p>
+      <w:pPr>
+        <w:ind w:left="990"/>
+      </w:pPr>
+    </w:p>
+    <w:p>
+      <w:pPr>
+        <w:ind w:left="990"/>
+      </w:pPr>
+    </w:p>
+    <w:p>
+      <w:pPr>
+        <w:ind w:left="990"/>
+      </w:pPr>
+    </w:p>
+    <w:p>
+      <w:pPr>
+        <w:ind w:left="990"/>
+      </w:pPr>
+    </w:p>
+    <w:p>
+      <w:pPr>
+        <w:ind w:left="990"/>
+      </w:pPr>
+    </w:p>
+    <w:p>
+      <w:pPr>
+        <w:ind w:left="990"/>
+      </w:pPr>
+    </w:p>
+    <w:p>
+      <w:pPr>
+        <w:ind w:left="990"/>
+      </w:pPr>
+    </w:p>
+    <w:p>
+      <w:pPr>
+        <w:ind w:left="990"/>
+      </w:pPr>
+    </w:p>
+    <w:p>
+      <w:pPr>
+        <w:ind w:left="990"/>
+      </w:pPr>
+    </w:p>
+    <w:p>
+      <w:pPr>
+        <w:ind w:left="990"/>
+      </w:pPr>
+    </w:p>
+    <w:p>
+      <w:pPr>
+        <w:ind w:left="990"/>
+      </w:pPr>
+    </w:p>
+    <w:p>
+      <w:pPr>
+        <w:ind w:left="990"/>
+      </w:pPr>
+    </w:p>
+    <w:p>
+      <w:pPr>
+        <w:ind w:left="990"/>
+      </w:pPr>
+    </w:p>
+    <w:p>
+      <w:pPr>
+        <w:ind w:left="990"/>
+      </w:pPr>
+    </w:p>
+    <w:p/>
+    <w:p>
+      <w:pPr>
+        <w:pStyle w:val="Heading1"/>
+        <w:jc w:val="center"/>
+        <w:rPr>
+          <w:b/>
+          <w:sz w:val="38"/>
+        </w:rPr>
+      </w:pPr>
+      <w:r>
+        <w:rPr>
+          <w:b/>
+          <w:sz w:val="40"/>
+          <w:szCs w:val="26"/>
+        </w:rPr>
+        <w:lastRenderedPageBreak/>
+        <w:t>CHƯƠNG 3</w:t>
+      </w:r>
+      <w:r>
+        <w:rPr>
+          <w:b/>
+          <w:sz w:val="26"/>
+          <w:szCs w:val="26"/>
+          <w:lang w:val="vi-VN"/>
+        </w:rPr>
+        <w:t>:</w:t>
+      </w:r>
+      <w:r>
+        <w:rPr>
+          <w:b/>
+          <w:sz w:val="38"/>
+          <w:lang w:val="vi-VN"/>
+        </w:rPr>
+        <w:t xml:space="preserve"> </w:t>
+      </w:r>
+      <w:r>
+        <w:rPr>
+          <w:b/>
+          <w:sz w:val="38"/>
+        </w:rPr>
+        <w:t>THỰ</w:t>
+      </w:r>
+      <w:r>
+        <w:rPr>
+          <w:b/>
+          <w:sz w:val="38"/>
+        </w:rPr>
+        <w:t xml:space="preserve">C THI </w:t>
+      </w:r>
+      <w:r>
+        <w:rPr>
+          <w:b/>
+          <w:sz w:val="38"/>
+        </w:rPr>
+        <w:t xml:space="preserve">CÁC </w:t>
+      </w:r>
+      <w:r>
+        <w:rPr>
+          <w:b/>
+          <w:sz w:val="38"/>
+        </w:rPr>
+        <w:t>CÂU LỆNH</w:t>
+      </w:r>
+    </w:p>
+    <w:p>
+      <w:pPr>
+        <w:pStyle w:val="NormalWeb"/>
+        <w:outlineLvl w:val="1"/>
+      </w:pPr>
+      <w:r>
+        <w:rPr>
+          <w:b/>
+        </w:rPr>
+        <w:t>1.</w:t>
+      </w:r>
+      <w:r>
+        <w:rPr>
+          <w:b/>
+        </w:rPr>
+        <w:t>Add source file lên Repository s</w:t>
+      </w:r>
+      <w:r>
+        <w:rPr>
+          <w:b/>
+        </w:rPr>
+        <w:t>erver</w:t>
+      </w:r>
+    </w:p>
+    <w:p>
+      <w:pPr>
+        <w:pStyle w:val="NormalWeb"/>
+        <w:outlineLvl w:val="1"/>
+        <w:rPr>
+          <w:b/>
+        </w:rPr>
+      </w:pPr>
+      <w:r>
+        <w:rPr>
+          <w:b/>
+        </w:rPr>
+        <w:t>2.Tạo n</w:t>
+      </w:r>
+      <w:bookmarkStart w:id="0" w:name="_GoBack"/>
+      <w:bookmarkEnd w:id="0"/>
+      <w:r>
+        <w:rPr>
+          <w:b/>
+        </w:rPr>
+        <w:t>hánh</w:t>
+      </w:r>
+      <w:r>
+        <w:rPr>
+          <w:b/>
+        </w:rPr>
+        <w:t xml:space="preserve"> và Xóa nhánh</w:t>
+      </w:r>
+    </w:p>
+    <w:p>
+      <w:pPr>
+        <w:ind w:left="450"/>
+      </w:pPr>
     </w:p>
     <w:p/>
     <w:p/>
@@ -2446,107 +3706,26 @@
     <w:p/>
     <w:p/>
     <w:p/>
-    <w:p>
-      <w:pPr>
-        <w:rPr>
-          <w:shd w:val="clear" w:color="auto" w:fill="FFFFFF"/>
-          <w:lang w:val="vi-VN"/>
-        </w:rPr>
-      </w:pPr>
-    </w:p>
     <w:p/>
     <w:p/>
     <w:p/>
     <w:p/>
     <w:p/>
     <w:p/>
-    <w:p>
-      <w:pPr>
-        <w:pStyle w:val="Heading1"/>
-        <w:jc w:val="center"/>
-        <w:rPr>
-          <w:b/>
-          <w:sz w:val="38"/>
-        </w:rPr>
-      </w:pPr>
-      <w:r>
-        <w:rPr>
-          <w:b/>
-          <w:sz w:val="40"/>
-          <w:szCs w:val="26"/>
-        </w:rPr>
-        <w:t>CHƯƠNG 3</w:t>
-      </w:r>
-      <w:r>
-        <w:rPr>
-          <w:b/>
-          <w:sz w:val="26"/>
-          <w:szCs w:val="26"/>
-          <w:lang w:val="vi-VN"/>
-        </w:rPr>
-        <w:t>:</w:t>
-      </w:r>
-      <w:r>
-        <w:rPr>
-          <w:b/>
-          <w:sz w:val="38"/>
-          <w:lang w:val="vi-VN"/>
-        </w:rPr>
-        <w:t xml:space="preserve"> </w:t>
-      </w:r>
-      <w:r>
-        <w:rPr>
-          <w:b/>
-          <w:sz w:val="38"/>
-        </w:rPr>
-        <w:t>THỰC THI CÁC CÂU LỆNH</w:t>
-      </w:r>
-    </w:p>
+    <w:p/>
+    <w:p/>
+    <w:p/>
+    <w:p/>
+    <w:p/>
+    <w:p/>
+    <w:p/>
+    <w:p/>
     <w:p>
       <w:pPr>
         <w:pStyle w:val="NormalWeb"/>
-        <w:numPr>
-          <w:ilvl w:val="0"/>
-          <w:numId w:val="71"/>
-        </w:numPr>
-        <w:spacing w:beforeAutospacing="0" w:after="200" w:afterAutospacing="0" w:line="360" w:lineRule="auto"/>
-        <w:textAlignment w:val="baseline"/>
         <w:outlineLvl w:val="1"/>
-        <w:rPr>
-          <w:b/>
-          <w:sz w:val="26"/>
-          <w:szCs w:val="26"/>
-          <w:shd w:val="clear" w:color="auto" w:fill="FFFFFF"/>
-        </w:rPr>
-      </w:pPr>
-      <w:r>
-        <w:rPr>
-          <w:b/>
-          <w:sz w:val="26"/>
-          <w:szCs w:val="26"/>
-          <w:shd w:val="clear" w:color="auto" w:fill="FFFFFF"/>
-        </w:rPr>
-        <w:t>Nội dung câu lệnh</w:t>
-      </w:r>
-    </w:p>
-    <w:p>
-      <w:pPr>
-        <w:pStyle w:val="Title"/>
-        <w:ind w:left="360" w:firstLine="0"/>
-        <w:jc w:val="left"/>
-        <w:rPr>
-          <w:shd w:val="clear" w:color="auto" w:fill="FFFFFF"/>
-        </w:rPr>
-      </w:pPr>
-    </w:p>
-    <w:p>
-      <w:pPr>
-        <w:rPr>
-          <w:b/>
-        </w:rPr>
-      </w:pPr>
-    </w:p>
-    <w:p/>
+      </w:pPr>
+    </w:p>
     <w:p>
       <w:pPr>
         <w:pStyle w:val="Heading1"/>
@@ -2645,8 +3824,8 @@
     <w:p/>
     <w:p/>
     <w:sectPr>
-      <w:headerReference w:type="default" r:id="rId16"/>
-      <w:footerReference w:type="default" r:id="rId17"/>
+      <w:headerReference w:type="default" r:id="rId29"/>
+      <w:footerReference w:type="default" r:id="rId30"/>
       <w:pgSz w:w="11909" w:h="16834" w:code="9"/>
       <w:pgMar w:top="1411" w:right="1152" w:bottom="1260" w:left="1152" w:header="720" w:footer="720" w:gutter="720"/>
       <w:cols w:space="720"/>
@@ -2738,7 +3917,7 @@
         <w:noProof/>
         <w:sz w:val="22"/>
       </w:rPr>
-      <w:t>7</w:t>
+      <w:t>14</w:t>
     </w:r>
     <w:r>
       <w:rPr>
@@ -11962,7 +13141,7 @@
 </file>
 
 <file path=customXml/itemProps1.xml><?xml version="1.0" encoding="utf-8"?>
-<ds:datastoreItem xmlns:ds="http://schemas.openxmlformats.org/officeDocument/2006/customXml" ds:itemID="{AC1D4B4C-016D-4FDE-8AEE-5AC163C5E1D6}">
+<ds:datastoreItem xmlns:ds="http://schemas.openxmlformats.org/officeDocument/2006/customXml" ds:itemID="{42972E06-5E4E-4214-8C87-204A96D58C51}">
   <ds:schemaRefs>
     <ds:schemaRef ds:uri="http://schemas.openxmlformats.org/officeDocument/2006/bibliography"/>
   </ds:schemaRefs>

</xml_diff>

<commit_message>
Bo sung va thay doi noi dung de tai v5
</commit_message>
<xml_diff>
--- a/BAO CAO_TRAN XUAN HUY_1615060021.docx
+++ b/BAO CAO_TRAN XUAN HUY_1615060021.docx
@@ -2950,10 +2950,7 @@
         <w:ind w:left="630"/>
       </w:pPr>
       <w:r>
-        <w:t xml:space="preserve">Đầu tiên mở câu GIT Bash Here bằng cách Click phải -&gt; </w:t>
-      </w:r>
-      <w:r>
-        <w:t>GIT Bash Here</w:t>
+        <w:t>Đầu tiên mở câu GIT Bash Here bằng cách Click phải -&gt; GIT Bash Here</w:t>
       </w:r>
     </w:p>
     <w:p>
@@ -3003,19 +3000,7 @@
         <w:rPr>
           <w:b/>
         </w:rPr>
-        <w:t>$ git config –</w:t>
-      </w:r>
-      <w:r>
-        <w:rPr>
-          <w:b/>
-        </w:rPr>
-        <w:t>global user.email</w:t>
-      </w:r>
-      <w:r>
-        <w:rPr>
-          <w:b/>
-        </w:rPr>
-        <w:t xml:space="preserve"> </w:t>
+        <w:t xml:space="preserve">$ git config –global user.email </w:t>
       </w:r>
       <w:r>
         <w:t>“</w:t>
@@ -3664,67 +3649,41 @@
         </w:rPr>
         <w:t>2.Tạo n</w:t>
       </w:r>
+      <w:r>
+        <w:rPr>
+          <w:b/>
+        </w:rPr>
+        <w:t>hánh</w:t>
+      </w:r>
+      <w:r>
+        <w:rPr>
+          <w:b/>
+        </w:rPr>
+        <w:t xml:space="preserve"> và Xóa nhánh</w:t>
+      </w:r>
+    </w:p>
+    <w:p>
+      <w:pPr>
+        <w:pStyle w:val="NormalWeb"/>
+        <w:outlineLvl w:val="1"/>
+        <w:rPr>
+          <w:b/>
+        </w:rPr>
+      </w:pPr>
+      <w:r>
+        <w:rPr>
+          <w:b/>
+        </w:rPr>
+        <w:t>3.</w:t>
+      </w:r>
+      <w:r>
+        <w:rPr>
+          <w:b/>
+        </w:rPr>
+        <w:t>Giải quyết xung đột</w:t>
+      </w:r>
       <w:bookmarkStart w:id="0" w:name="_GoBack"/>
       <w:bookmarkEnd w:id="0"/>
-      <w:r>
-        <w:rPr>
-          <w:b/>
-        </w:rPr>
-        <w:t>hánh</w:t>
-      </w:r>
-      <w:r>
-        <w:rPr>
-          <w:b/>
-        </w:rPr>
-        <w:t xml:space="preserve"> và Xóa nhánh</w:t>
-      </w:r>
-    </w:p>
-    <w:p>
-      <w:pPr>
-        <w:ind w:left="450"/>
-      </w:pPr>
-    </w:p>
-    <w:p/>
-    <w:p/>
-    <w:p/>
-    <w:p/>
-    <w:p/>
-    <w:p/>
-    <w:p/>
-    <w:p/>
-    <w:p/>
-    <w:p/>
-    <w:p/>
-    <w:p/>
-    <w:p/>
-    <w:p/>
-    <w:p/>
-    <w:p/>
-    <w:p/>
-    <w:p/>
-    <w:p/>
-    <w:p/>
-    <w:p/>
-    <w:p/>
-    <w:p/>
-    <w:p/>
-    <w:p/>
-    <w:p/>
-    <w:p/>
-    <w:p/>
-    <w:p/>
-    <w:p/>
-    <w:p/>
-    <w:p/>
-    <w:p/>
-    <w:p/>
-    <w:p/>
-    <w:p/>
-    <w:p>
-      <w:pPr>
-        <w:pStyle w:val="NormalWeb"/>
-        <w:outlineLvl w:val="1"/>
-      </w:pPr>
     </w:p>
     <w:p>
       <w:pPr>
@@ -3917,7 +3876,7 @@
         <w:noProof/>
         <w:sz w:val="22"/>
       </w:rPr>
-      <w:t>14</w:t>
+      <w:t>12</w:t>
     </w:r>
     <w:r>
       <w:rPr>
@@ -13141,7 +13100,7 @@
 </file>
 
 <file path=customXml/itemProps1.xml><?xml version="1.0" encoding="utf-8"?>
-<ds:datastoreItem xmlns:ds="http://schemas.openxmlformats.org/officeDocument/2006/customXml" ds:itemID="{42972E06-5E4E-4214-8C87-204A96D58C51}">
+<ds:datastoreItem xmlns:ds="http://schemas.openxmlformats.org/officeDocument/2006/customXml" ds:itemID="{2FB79201-C922-4E5C-B4DB-C33034C4813F}">
   <ds:schemaRefs>
     <ds:schemaRef ds:uri="http://schemas.openxmlformats.org/officeDocument/2006/bibliography"/>
   </ds:schemaRefs>

</xml_diff>

<commit_message>
Bo sung va thay doi noi dung de tai v6
</commit_message>
<xml_diff>
--- a/BAO CAO_TRAN XUAN HUY_1615060021.docx
+++ b/BAO CAO_TRAN XUAN HUY_1615060021.docx
@@ -3615,17 +3615,20 @@
       <w:pPr>
         <w:pStyle w:val="NormalWeb"/>
         <w:outlineLvl w:val="1"/>
-      </w:pPr>
-      <w:r>
         <w:rPr>
           <w:b/>
         </w:rPr>
-        <w:t>1.</w:t>
-      </w:r>
+      </w:pPr>
       <w:r>
         <w:rPr>
           <w:b/>
         </w:rPr>
+        <w:t xml:space="preserve">3.1 </w:t>
+      </w:r>
+      <w:r>
+        <w:rPr>
+          <w:b/>
+        </w:rPr>
         <w:t>Add source file lên Repository s</w:t>
       </w:r>
       <w:r>
@@ -3634,6 +3637,135 @@
         </w:rPr>
         <w:t>erver</w:t>
       </w:r>
+    </w:p>
+    <w:p>
+      <w:r>
+        <w:t>Trong thư mục Repository vừa  được Clone về tại local. Chép một file nào đó vào bên trong thư mục Reposoroty này.</w:t>
+      </w:r>
+    </w:p>
+    <w:p>
+      <w:r>
+        <w:rPr>
+          <w:noProof/>
+        </w:rPr>
+        <w:drawing>
+          <wp:inline distT="0" distB="0" distL="0" distR="0">
+            <wp:extent cx="5641975" cy="1636395"/>
+            <wp:effectExtent l="0" t="0" r="0" b="1905"/>
+            <wp:docPr id="12" name="Picture 12"/>
+            <wp:cNvGraphicFramePr>
+              <a:graphicFrameLocks xmlns:a="http://schemas.openxmlformats.org/drawingml/2006/main" noChangeAspect="1"/>
+            </wp:cNvGraphicFramePr>
+            <a:graphic xmlns:a="http://schemas.openxmlformats.org/drawingml/2006/main">
+              <a:graphicData uri="http://schemas.openxmlformats.org/drawingml/2006/picture">
+                <pic:pic xmlns:pic="http://schemas.openxmlformats.org/drawingml/2006/picture">
+                  <pic:nvPicPr>
+                    <pic:cNvPr id="12" name="screenshot.76.jpg"/>
+                    <pic:cNvPicPr/>
+                  </pic:nvPicPr>
+                  <pic:blipFill>
+                    <a:blip r:embed="rId29">
+                      <a:extLst>
+                        <a:ext uri="{28A0092B-C50C-407E-A947-70E740481C1C}">
+                          <a14:useLocalDpi xmlns:a14="http://schemas.microsoft.com/office/drawing/2010/main" val="0"/>
+                        </a:ext>
+                      </a:extLst>
+                    </a:blip>
+                    <a:stretch>
+                      <a:fillRect/>
+                    </a:stretch>
+                  </pic:blipFill>
+                  <pic:spPr>
+                    <a:xfrm>
+                      <a:off x="0" y="0"/>
+                      <a:ext cx="5641975" cy="1636395"/>
+                    </a:xfrm>
+                    <a:prstGeom prst="rect">
+                      <a:avLst/>
+                    </a:prstGeom>
+                  </pic:spPr>
+                </pic:pic>
+              </a:graphicData>
+            </a:graphic>
+          </wp:inline>
+        </w:drawing>
+      </w:r>
+    </w:p>
+    <w:p>
+      <w:r>
+        <w:t>Tiếp theo tiến hành thực hiện đưa lên Server</w:t>
+      </w:r>
+    </w:p>
+    <w:p>
+      <w:pPr>
+        <w:rPr>
+          <w:i/>
+        </w:rPr>
+      </w:pPr>
+      <w:r>
+        <w:rPr>
+          <w:i/>
+        </w:rPr>
+        <w:t xml:space="preserve">Lưu ý: Trước khi thực hiện đưa lên Server cần phải kiểm tra đường dẫn thư mục hiện tại đúng chưa. Nếu chưa đúng cần phải chuyển thư mục bằng cách dùng câu lệnh cd_đường dẫn. </w:t>
+      </w:r>
+    </w:p>
+    <w:p>
+      <w:pPr>
+        <w:rPr>
+          <w:i/>
+        </w:rPr>
+      </w:pPr>
+      <w:r>
+        <w:rPr>
+          <w:i/>
+          <w:noProof/>
+        </w:rPr>
+        <w:drawing>
+          <wp:inline distT="0" distB="0" distL="0" distR="0">
+            <wp:extent cx="5641975" cy="3440430"/>
+            <wp:effectExtent l="0" t="0" r="0" b="7620"/>
+            <wp:docPr id="15" name="Picture 15"/>
+            <wp:cNvGraphicFramePr>
+              <a:graphicFrameLocks xmlns:a="http://schemas.openxmlformats.org/drawingml/2006/main" noChangeAspect="1"/>
+            </wp:cNvGraphicFramePr>
+            <a:graphic xmlns:a="http://schemas.openxmlformats.org/drawingml/2006/main">
+              <a:graphicData uri="http://schemas.openxmlformats.org/drawingml/2006/picture">
+                <pic:pic xmlns:pic="http://schemas.openxmlformats.org/drawingml/2006/picture">
+                  <pic:nvPicPr>
+                    <pic:cNvPr id="15" name="screenshot.77.jpg"/>
+                    <pic:cNvPicPr/>
+                  </pic:nvPicPr>
+                  <pic:blipFill>
+                    <a:blip r:embed="rId30">
+                      <a:extLst>
+                        <a:ext uri="{28A0092B-C50C-407E-A947-70E740481C1C}">
+                          <a14:useLocalDpi xmlns:a14="http://schemas.microsoft.com/office/drawing/2010/main" val="0"/>
+                        </a:ext>
+                      </a:extLst>
+                    </a:blip>
+                    <a:stretch>
+                      <a:fillRect/>
+                    </a:stretch>
+                  </pic:blipFill>
+                  <pic:spPr>
+                    <a:xfrm>
+                      <a:off x="0" y="0"/>
+                      <a:ext cx="5641975" cy="3440430"/>
+                    </a:xfrm>
+                    <a:prstGeom prst="rect">
+                      <a:avLst/>
+                    </a:prstGeom>
+                  </pic:spPr>
+                </pic:pic>
+              </a:graphicData>
+            </a:graphic>
+          </wp:inline>
+        </w:drawing>
+      </w:r>
+    </w:p>
+    <w:p>
+      <w:bookmarkStart w:id="0" w:name="_GoBack"/>
+      <w:bookmarkEnd w:id="0"/>
     </w:p>
     <w:p>
       <w:pPr>
@@ -3647,7 +3779,13 @@
         <w:rPr>
           <w:b/>
         </w:rPr>
-        <w:t>2.Tạo n</w:t>
+        <w:t xml:space="preserve">3.2 </w:t>
+      </w:r>
+      <w:r>
+        <w:rPr>
+          <w:b/>
+        </w:rPr>
+        <w:t>Tạo n</w:t>
       </w:r>
       <w:r>
         <w:rPr>
@@ -3674,16 +3812,20 @@
         <w:rPr>
           <w:b/>
         </w:rPr>
-        <w:t>3.</w:t>
+        <w:t>3</w:t>
       </w:r>
       <w:r>
         <w:rPr>
           <w:b/>
         </w:rPr>
+        <w:t xml:space="preserve">.3 </w:t>
+      </w:r>
+      <w:r>
+        <w:rPr>
+          <w:b/>
+        </w:rPr>
         <w:t>Giải quyết xung đột</w:t>
       </w:r>
-      <w:bookmarkStart w:id="0" w:name="_GoBack"/>
-      <w:bookmarkEnd w:id="0"/>
     </w:p>
     <w:p>
       <w:pPr>
@@ -3783,8 +3925,8 @@
     <w:p/>
     <w:p/>
     <w:sectPr>
-      <w:headerReference w:type="default" r:id="rId29"/>
-      <w:footerReference w:type="default" r:id="rId30"/>
+      <w:headerReference w:type="default" r:id="rId31"/>
+      <w:footerReference w:type="default" r:id="rId32"/>
       <w:pgSz w:w="11909" w:h="16834" w:code="9"/>
       <w:pgMar w:top="1411" w:right="1152" w:bottom="1260" w:left="1152" w:header="720" w:footer="720" w:gutter="720"/>
       <w:cols w:space="720"/>
@@ -3876,7 +4018,7 @@
         <w:noProof/>
         <w:sz w:val="22"/>
       </w:rPr>
-      <w:t>12</w:t>
+      <w:t>14</w:t>
     </w:r>
     <w:r>
       <w:rPr>
@@ -13100,7 +13242,7 @@
 </file>
 
 <file path=customXml/itemProps1.xml><?xml version="1.0" encoding="utf-8"?>
-<ds:datastoreItem xmlns:ds="http://schemas.openxmlformats.org/officeDocument/2006/customXml" ds:itemID="{2FB79201-C922-4E5C-B4DB-C33034C4813F}">
+<ds:datastoreItem xmlns:ds="http://schemas.openxmlformats.org/officeDocument/2006/customXml" ds:itemID="{D018338C-C7A9-429E-9556-599176E9BA9A}">
   <ds:schemaRefs>
     <ds:schemaRef ds:uri="http://schemas.openxmlformats.org/officeDocument/2006/bibliography"/>
   </ds:schemaRefs>

</xml_diff>

<commit_message>
Bo sung va thay doi noi dung de tai v7
</commit_message>
<xml_diff>
--- a/BAO CAO_TRAN XUAN HUY_1615060021.docx
+++ b/BAO CAO_TRAN XUAN HUY_1615060021.docx
@@ -2302,6 +2302,67 @@
     </w:p>
     <w:p>
       <w:r>
+        <w:tab/>
+        <w:t>Đây là mô hình mô hình của GIT Hub cơ bản.</w:t>
+      </w:r>
+      <w:bookmarkStart w:id="0" w:name="_GoBack"/>
+      <w:bookmarkEnd w:id="0"/>
+    </w:p>
+    <w:p>
+      <w:r>
+        <w:lastRenderedPageBreak/>
+        <w:tab/>
+      </w:r>
+      <w:r>
+        <w:rPr>
+          <w:noProof/>
+        </w:rPr>
+        <w:drawing>
+          <wp:inline distT="0" distB="0" distL="0" distR="0">
+            <wp:extent cx="5641975" cy="3769360"/>
+            <wp:effectExtent l="0" t="0" r="0" b="2540"/>
+            <wp:docPr id="25" name="Picture 25"/>
+            <wp:cNvGraphicFramePr>
+              <a:graphicFrameLocks xmlns:a="http://schemas.openxmlformats.org/drawingml/2006/main" noChangeAspect="1"/>
+            </wp:cNvGraphicFramePr>
+            <a:graphic xmlns:a="http://schemas.openxmlformats.org/drawingml/2006/main">
+              <a:graphicData uri="http://schemas.openxmlformats.org/drawingml/2006/picture">
+                <pic:pic xmlns:pic="http://schemas.openxmlformats.org/drawingml/2006/picture">
+                  <pic:nvPicPr>
+                    <pic:cNvPr id="25" name="git_task.png"/>
+                    <pic:cNvPicPr/>
+                  </pic:nvPicPr>
+                  <pic:blipFill>
+                    <a:blip r:embed="rId14" cstate="print">
+                      <a:extLst>
+                        <a:ext uri="{28A0092B-C50C-407E-A947-70E740481C1C}">
+                          <a14:useLocalDpi xmlns:a14="http://schemas.microsoft.com/office/drawing/2010/main" val="0"/>
+                        </a:ext>
+                      </a:extLst>
+                    </a:blip>
+                    <a:stretch>
+                      <a:fillRect/>
+                    </a:stretch>
+                  </pic:blipFill>
+                  <pic:spPr>
+                    <a:xfrm>
+                      <a:off x="0" y="0"/>
+                      <a:ext cx="5641975" cy="3769360"/>
+                    </a:xfrm>
+                    <a:prstGeom prst="rect">
+                      <a:avLst/>
+                    </a:prstGeom>
+                  </pic:spPr>
+                </pic:pic>
+              </a:graphicData>
+            </a:graphic>
+          </wp:inline>
+        </w:drawing>
+      </w:r>
+    </w:p>
+    <w:p/>
+    <w:p>
+      <w:r>
         <w:rPr>
           <w:lang w:val="vi-VN"/>
         </w:rPr>
@@ -2310,7 +2371,7 @@
       <w:r>
         <w:t xml:space="preserve">Đầu tiên vào trang web của GIT để tải về. Có thể vào trang </w:t>
       </w:r>
-      <w:hyperlink r:id="rId14" w:history="1">
+      <w:hyperlink r:id="rId15" w:history="1">
         <w:r>
           <w:rPr>
             <w:rStyle w:val="Hyperlink"/>
@@ -2333,7 +2394,6 @@
         <w:rPr>
           <w:noProof/>
         </w:rPr>
-        <w:lastRenderedPageBreak/>
         <w:drawing>
           <wp:inline distT="0" distB="0" distL="0" distR="0">
             <wp:extent cx="5641975" cy="3021965"/>
@@ -2350,7 +2410,7 @@
                     <pic:cNvPicPr/>
                   </pic:nvPicPr>
                   <pic:blipFill>
-                    <a:blip r:embed="rId15">
+                    <a:blip r:embed="rId16">
                       <a:extLst>
                         <a:ext uri="{28A0092B-C50C-407E-A947-70E740481C1C}">
                           <a14:useLocalDpi xmlns:a14="http://schemas.microsoft.com/office/drawing/2010/main" val="0"/>
@@ -2399,6 +2459,7 @@
         <w:rPr>
           <w:noProof/>
         </w:rPr>
+        <w:lastRenderedPageBreak/>
         <w:drawing>
           <wp:inline distT="0" distB="0" distL="0" distR="0">
             <wp:extent cx="5641975" cy="3637915"/>
@@ -2415,7 +2476,7 @@
                     <pic:cNvPicPr/>
                   </pic:nvPicPr>
                   <pic:blipFill>
-                    <a:blip r:embed="rId16">
+                    <a:blip r:embed="rId17">
                       <a:extLst>
                         <a:ext uri="{28A0092B-C50C-407E-A947-70E740481C1C}">
                           <a14:useLocalDpi xmlns:a14="http://schemas.microsoft.com/office/drawing/2010/main" val="0"/>
@@ -2458,7 +2519,6 @@
         <w:rPr>
           <w:noProof/>
         </w:rPr>
-        <w:lastRenderedPageBreak/>
         <w:drawing>
           <wp:inline distT="0" distB="0" distL="0" distR="0">
             <wp:extent cx="5641975" cy="3703320"/>
@@ -2475,7 +2535,7 @@
                     <pic:cNvPicPr/>
                   </pic:nvPicPr>
                   <pic:blipFill>
-                    <a:blip r:embed="rId17">
+                    <a:blip r:embed="rId18">
                       <a:extLst>
                         <a:ext uri="{28A0092B-C50C-407E-A947-70E740481C1C}">
                           <a14:useLocalDpi xmlns:a14="http://schemas.microsoft.com/office/drawing/2010/main" val="0"/>
@@ -2518,6 +2578,7 @@
         <w:rPr>
           <w:noProof/>
         </w:rPr>
+        <w:lastRenderedPageBreak/>
         <w:drawing>
           <wp:inline distT="0" distB="0" distL="0" distR="0">
             <wp:extent cx="5641975" cy="3710940"/>
@@ -2534,7 +2595,7 @@
                     <pic:cNvPicPr/>
                   </pic:nvPicPr>
                   <pic:blipFill>
-                    <a:blip r:embed="rId18">
+                    <a:blip r:embed="rId19">
                       <a:extLst>
                         <a:ext uri="{28A0092B-C50C-407E-A947-70E740481C1C}">
                           <a14:useLocalDpi xmlns:a14="http://schemas.microsoft.com/office/drawing/2010/main" val="0"/>
@@ -2583,7 +2644,6 @@
         <w:rPr>
           <w:noProof/>
         </w:rPr>
-        <w:lastRenderedPageBreak/>
         <w:drawing>
           <wp:inline distT="0" distB="0" distL="0" distR="0">
             <wp:extent cx="5641975" cy="3123565"/>
@@ -2600,7 +2660,7 @@
                     <pic:cNvPicPr/>
                   </pic:nvPicPr>
                   <pic:blipFill>
-                    <a:blip r:embed="rId19">
+                    <a:blip r:embed="rId20">
                       <a:extLst>
                         <a:ext uri="{28A0092B-C50C-407E-A947-70E740481C1C}">
                           <a14:useLocalDpi xmlns:a14="http://schemas.microsoft.com/office/drawing/2010/main" val="0"/>
@@ -2700,6 +2760,7 @@
         <w:rPr>
           <w:noProof/>
         </w:rPr>
+        <w:lastRenderedPageBreak/>
         <w:drawing>
           <wp:inline distT="0" distB="0" distL="0" distR="0">
             <wp:extent cx="5641975" cy="3016250"/>
@@ -2716,7 +2777,7 @@
                     <pic:cNvPicPr/>
                   </pic:nvPicPr>
                   <pic:blipFill>
-                    <a:blip r:embed="rId20">
+                    <a:blip r:embed="rId21">
                       <a:extLst>
                         <a:ext uri="{28A0092B-C50C-407E-A947-70E740481C1C}">
                           <a14:useLocalDpi xmlns:a14="http://schemas.microsoft.com/office/drawing/2010/main" val="0"/>
@@ -2772,7 +2833,6 @@
         <w:rPr>
           <w:noProof/>
         </w:rPr>
-        <w:lastRenderedPageBreak/>
         <w:drawing>
           <wp:inline distT="0" distB="0" distL="0" distR="0">
             <wp:extent cx="5641975" cy="3115945"/>
@@ -2789,7 +2849,7 @@
                     <pic:cNvPicPr/>
                   </pic:nvPicPr>
                   <pic:blipFill>
-                    <a:blip r:embed="rId21">
+                    <a:blip r:embed="rId22">
                       <a:extLst>
                         <a:ext uri="{28A0092B-C50C-407E-A947-70E740481C1C}">
                           <a14:useLocalDpi xmlns:a14="http://schemas.microsoft.com/office/drawing/2010/main" val="0"/>
@@ -2850,6 +2910,7 @@
         <w:rPr>
           <w:noProof/>
         </w:rPr>
+        <w:lastRenderedPageBreak/>
         <w:drawing>
           <wp:inline distT="0" distB="0" distL="0" distR="0">
             <wp:extent cx="5641975" cy="3462655"/>
@@ -2866,7 +2927,7 @@
                     <pic:cNvPicPr/>
                   </pic:nvPicPr>
                   <pic:blipFill>
-                    <a:blip r:embed="rId22">
+                    <a:blip r:embed="rId23">
                       <a:extLst>
                         <a:ext uri="{28A0092B-C50C-407E-A947-70E740481C1C}">
                           <a14:useLocalDpi xmlns:a14="http://schemas.microsoft.com/office/drawing/2010/main" val="0"/>
@@ -3047,7 +3108,6 @@
         <w:rPr>
           <w:noProof/>
         </w:rPr>
-        <w:lastRenderedPageBreak/>
         <w:drawing>
           <wp:inline distT="0" distB="0" distL="0" distR="0">
             <wp:extent cx="5048250" cy="3228975"/>
@@ -3064,7 +3124,7 @@
                     <pic:cNvPicPr/>
                   </pic:nvPicPr>
                   <pic:blipFill>
-                    <a:blip r:embed="rId23">
+                    <a:blip r:embed="rId24">
                       <a:extLst>
                         <a:ext uri="{28A0092B-C50C-407E-A947-70E740481C1C}">
                           <a14:useLocalDpi xmlns:a14="http://schemas.microsoft.com/office/drawing/2010/main" val="0"/>
@@ -3110,6 +3170,7 @@
         <w:rPr>
           <w:i/>
         </w:rPr>
+        <w:lastRenderedPageBreak/>
         <w:t xml:space="preserve">Lưu ý phải mở chức năng xem file ẩn </w:t>
       </w:r>
       <w:r>
@@ -3149,7 +3210,7 @@
                     <pic:cNvPicPr/>
                   </pic:nvPicPr>
                   <pic:blipFill>
-                    <a:blip r:embed="rId24">
+                    <a:blip r:embed="rId25">
                       <a:extLst>
                         <a:ext uri="{28A0092B-C50C-407E-A947-70E740481C1C}">
                           <a14:useLocalDpi xmlns:a14="http://schemas.microsoft.com/office/drawing/2010/main" val="0"/>
@@ -3217,7 +3278,6 @@
         <w:rPr>
           <w:noProof/>
         </w:rPr>
-        <w:lastRenderedPageBreak/>
         <w:drawing>
           <wp:inline distT="0" distB="0" distL="0" distR="0">
             <wp:extent cx="5641975" cy="3222625"/>
@@ -3234,7 +3294,7 @@
                     <pic:cNvPicPr/>
                   </pic:nvPicPr>
                   <pic:blipFill>
-                    <a:blip r:embed="rId25">
+                    <a:blip r:embed="rId26">
                       <a:extLst>
                         <a:ext uri="{28A0092B-C50C-407E-A947-70E740481C1C}">
                           <a14:useLocalDpi xmlns:a14="http://schemas.microsoft.com/office/drawing/2010/main" val="0"/>
@@ -3293,6 +3353,7 @@
         <w:rPr>
           <w:noProof/>
         </w:rPr>
+        <w:lastRenderedPageBreak/>
         <w:drawing>
           <wp:inline distT="0" distB="0" distL="0" distR="0">
             <wp:extent cx="5641975" cy="3336925"/>
@@ -3309,7 +3370,7 @@
                     <pic:cNvPicPr/>
                   </pic:nvPicPr>
                   <pic:blipFill>
-                    <a:blip r:embed="rId26">
+                    <a:blip r:embed="rId27">
                       <a:extLst>
                         <a:ext uri="{28A0092B-C50C-407E-A947-70E740481C1C}">
                           <a14:useLocalDpi xmlns:a14="http://schemas.microsoft.com/office/drawing/2010/main" val="0"/>
@@ -3352,7 +3413,6 @@
         <w:rPr>
           <w:noProof/>
         </w:rPr>
-        <w:lastRenderedPageBreak/>
         <w:drawing>
           <wp:inline distT="0" distB="0" distL="0" distR="0">
             <wp:extent cx="5641975" cy="3409315"/>
@@ -3369,7 +3429,7 @@
                     <pic:cNvPicPr/>
                   </pic:nvPicPr>
                   <pic:blipFill>
-                    <a:blip r:embed="rId27">
+                    <a:blip r:embed="rId28">
                       <a:extLst>
                         <a:ext uri="{28A0092B-C50C-407E-A947-70E740481C1C}">
                           <a14:useLocalDpi xmlns:a14="http://schemas.microsoft.com/office/drawing/2010/main" val="0"/>
@@ -3428,7 +3488,7 @@
                     <pic:cNvPicPr/>
                   </pic:nvPicPr>
                   <pic:blipFill>
-                    <a:blip r:embed="rId28">
+                    <a:blip r:embed="rId29">
                       <a:extLst>
                         <a:ext uri="{28A0092B-C50C-407E-A947-70E740481C1C}">
                           <a14:useLocalDpi xmlns:a14="http://schemas.microsoft.com/office/drawing/2010/main" val="0"/>
@@ -3569,7 +3629,6 @@
           <w:sz w:val="40"/>
           <w:szCs w:val="26"/>
         </w:rPr>
-        <w:lastRenderedPageBreak/>
         <w:t>CHƯƠNG 3</w:t>
       </w:r>
       <w:r>
@@ -3678,7 +3737,7 @@
                     <pic:cNvPicPr/>
                   </pic:nvPicPr>
                   <pic:blipFill>
-                    <a:blip r:embed="rId29">
+                    <a:blip r:embed="rId30">
                       <a:extLst>
                         <a:ext uri="{28A0092B-C50C-407E-A947-70E740481C1C}">
                           <a14:useLocalDpi xmlns:a14="http://schemas.microsoft.com/office/drawing/2010/main" val="0"/>
@@ -3734,6 +3793,7 @@
           <w:i/>
           <w:noProof/>
         </w:rPr>
+        <w:lastRenderedPageBreak/>
         <w:drawing>
           <wp:inline distT="0" distB="0" distL="0" distR="0">
             <wp:extent cx="5641975" cy="3440430"/>
@@ -3750,7 +3810,7 @@
                     <pic:cNvPicPr/>
                   </pic:nvPicPr>
                   <pic:blipFill>
-                    <a:blip r:embed="rId30">
+                    <a:blip r:embed="rId31">
                       <a:extLst>
                         <a:ext uri="{28A0092B-C50C-407E-A947-70E740481C1C}">
                           <a14:useLocalDpi xmlns:a14="http://schemas.microsoft.com/office/drawing/2010/main" val="0"/>
@@ -3865,7 +3925,6 @@
         <w:rPr>
           <w:noProof/>
         </w:rPr>
-        <w:lastRenderedPageBreak/>
         <w:drawing>
           <wp:inline distT="0" distB="0" distL="0" distR="0">
             <wp:extent cx="5641975" cy="3972560"/>
@@ -3882,7 +3941,7 @@
                     <pic:cNvPicPr/>
                   </pic:nvPicPr>
                   <pic:blipFill>
-                    <a:blip r:embed="rId31">
+                    <a:blip r:embed="rId32">
                       <a:extLst>
                         <a:ext uri="{28A0092B-C50C-407E-A947-70E740481C1C}">
                           <a14:useLocalDpi xmlns:a14="http://schemas.microsoft.com/office/drawing/2010/main" val="0"/>
@@ -3917,6 +3976,7 @@
         </w:rPr>
       </w:pPr>
       <w:r>
+        <w:lastRenderedPageBreak/>
         <w:t xml:space="preserve">Tiếp theo để đưa các file đã được Add </w:t>
       </w:r>
       <w:r>
@@ -3962,7 +4022,7 @@
                     <pic:cNvPicPr/>
                   </pic:nvPicPr>
                   <pic:blipFill>
-                    <a:blip r:embed="rId32">
+                    <a:blip r:embed="rId33">
                       <a:extLst>
                         <a:ext uri="{28A0092B-C50C-407E-A947-70E740481C1C}">
                           <a14:useLocalDpi xmlns:a14="http://schemas.microsoft.com/office/drawing/2010/main" val="0"/>
@@ -4010,7 +4070,6 @@
         <w:rPr>
           <w:noProof/>
         </w:rPr>
-        <w:lastRenderedPageBreak/>
         <w:drawing>
           <wp:inline distT="0" distB="0" distL="0" distR="0">
             <wp:extent cx="5641975" cy="3677920"/>
@@ -4027,7 +4086,7 @@
                     <pic:cNvPicPr/>
                   </pic:nvPicPr>
                   <pic:blipFill>
-                    <a:blip r:embed="rId33">
+                    <a:blip r:embed="rId34">
                       <a:extLst>
                         <a:ext uri="{28A0092B-C50C-407E-A947-70E740481C1C}">
                           <a14:useLocalDpi xmlns:a14="http://schemas.microsoft.com/office/drawing/2010/main" val="0"/>
@@ -4065,6 +4124,7 @@
         <w:rPr>
           <w:noProof/>
         </w:rPr>
+        <w:lastRenderedPageBreak/>
         <w:drawing>
           <wp:inline distT="0" distB="0" distL="0" distR="0">
             <wp:extent cx="5641975" cy="2527935"/>
@@ -4081,7 +4141,7 @@
                     <pic:cNvPicPr/>
                   </pic:nvPicPr>
                   <pic:blipFill>
-                    <a:blip r:embed="rId34">
+                    <a:blip r:embed="rId35">
                       <a:extLst>
                         <a:ext uri="{28A0092B-C50C-407E-A947-70E740481C1C}">
                           <a14:useLocalDpi xmlns:a14="http://schemas.microsoft.com/office/drawing/2010/main" val="0"/>
@@ -4112,8 +4172,6 @@
       <w:r>
         <w:t>Tới đây như vậy xem như là đã xong phần này.</w:t>
       </w:r>
-      <w:bookmarkStart w:id="0" w:name="_GoBack"/>
-      <w:bookmarkEnd w:id="0"/>
     </w:p>
     <w:p/>
     <w:p>
@@ -4274,8 +4332,8 @@
     <w:p/>
     <w:p/>
     <w:sectPr>
-      <w:headerReference w:type="default" r:id="rId35"/>
-      <w:footerReference w:type="default" r:id="rId36"/>
+      <w:headerReference w:type="default" r:id="rId36"/>
+      <w:footerReference w:type="default" r:id="rId37"/>
       <w:pgSz w:w="11909" w:h="16834" w:code="9"/>
       <w:pgMar w:top="1411" w:right="1152" w:bottom="1260" w:left="1152" w:header="720" w:footer="720" w:gutter="720"/>
       <w:cols w:space="720"/>
@@ -13591,7 +13649,7 @@
 </file>
 
 <file path=customXml/itemProps1.xml><?xml version="1.0" encoding="utf-8"?>
-<ds:datastoreItem xmlns:ds="http://schemas.openxmlformats.org/officeDocument/2006/customXml" ds:itemID="{1A70A07C-DA94-4E6B-A1A6-6B3A814E61A8}">
+<ds:datastoreItem xmlns:ds="http://schemas.openxmlformats.org/officeDocument/2006/customXml" ds:itemID="{33FD25FC-E698-4470-A223-0EF0435088D7}">
   <ds:schemaRefs>
     <ds:schemaRef ds:uri="http://schemas.openxmlformats.org/officeDocument/2006/bibliography"/>
   </ds:schemaRefs>

</xml_diff>

<commit_message>
Bo sung va thay doi noi dung de tai v8
</commit_message>
<xml_diff>
--- a/BAO CAO_TRAN XUAN HUY_1615060021.docx
+++ b/BAO CAO_TRAN XUAN HUY_1615060021.docx
@@ -2305,8 +2305,6 @@
         <w:tab/>
         <w:t>Đây là mô hình mô hình của GIT Hub cơ bản.</w:t>
       </w:r>
-      <w:bookmarkStart w:id="0" w:name="_GoBack"/>
-      <w:bookmarkEnd w:id="0"/>
     </w:p>
     <w:p>
       <w:r>
@@ -4236,6 +4234,23 @@
     </w:p>
     <w:p>
       <w:pPr>
+        <w:pStyle w:val="NormalWeb"/>
+        <w:outlineLvl w:val="1"/>
+        <w:rPr>
+          <w:b/>
+        </w:rPr>
+      </w:pPr>
+      <w:bookmarkStart w:id="0" w:name="_GoBack"/>
+      <w:r>
+        <w:rPr>
+          <w:b/>
+        </w:rPr>
+        <w:t>3.4 Phục hồi source file bị xóa</w:t>
+      </w:r>
+    </w:p>
+    <w:bookmarkEnd w:id="0"/>
+    <w:p>
+      <w:pPr>
         <w:pStyle w:val="Heading1"/>
         <w:jc w:val="center"/>
       </w:pPr>
@@ -4425,7 +4440,7 @@
         <w:noProof/>
         <w:sz w:val="22"/>
       </w:rPr>
-      <w:t>16</w:t>
+      <w:t>15</w:t>
     </w:r>
     <w:r>
       <w:rPr>
@@ -13649,7 +13664,7 @@
 </file>
 
 <file path=customXml/itemProps1.xml><?xml version="1.0" encoding="utf-8"?>
-<ds:datastoreItem xmlns:ds="http://schemas.openxmlformats.org/officeDocument/2006/customXml" ds:itemID="{33FD25FC-E698-4470-A223-0EF0435088D7}">
+<ds:datastoreItem xmlns:ds="http://schemas.openxmlformats.org/officeDocument/2006/customXml" ds:itemID="{9FFC5A39-8A37-4727-9EED-40860366CA2F}">
   <ds:schemaRefs>
     <ds:schemaRef ds:uri="http://schemas.openxmlformats.org/officeDocument/2006/bibliography"/>
   </ds:schemaRefs>

</xml_diff>

<commit_message>
Bo sung va thay doi noi dung de tai v9
</commit_message>
<xml_diff>
--- a/BAO CAO_TRAN XUAN HUY_1615060021.docx
+++ b/BAO CAO_TRAN XUAN HUY_1615060021.docx
@@ -3400,7 +3400,19 @@
         <w:ind w:left="990"/>
       </w:pPr>
       <w:r>
-        <w:t>Tiếp theo thực hiện câu lệnh và dán đường link vào để lấy các File bên trong của Repository về tại Local</w:t>
+        <w:t xml:space="preserve">Tiếp theo thực hiện câu lệnh và dán đường link </w:t>
+      </w:r>
+      <w:r>
+        <w:t xml:space="preserve">của Repository </w:t>
+      </w:r>
+      <w:r>
+        <w:t xml:space="preserve">vào để lấy các File bên trong của Repository </w:t>
+      </w:r>
+      <w:r>
+        <w:t xml:space="preserve">remote </w:t>
+      </w:r>
+      <w:r>
+        <w:t>về tại Local</w:t>
       </w:r>
     </w:p>
     <w:p>
@@ -3523,97 +3535,6 @@
     </w:p>
     <w:p>
       <w:pPr>
-        <w:ind w:left="990"/>
-      </w:pPr>
-    </w:p>
-    <w:p>
-      <w:pPr>
-        <w:ind w:left="990"/>
-      </w:pPr>
-    </w:p>
-    <w:p>
-      <w:pPr>
-        <w:ind w:left="990"/>
-      </w:pPr>
-    </w:p>
-    <w:p>
-      <w:pPr>
-        <w:ind w:left="990"/>
-      </w:pPr>
-    </w:p>
-    <w:p>
-      <w:pPr>
-        <w:ind w:left="990"/>
-      </w:pPr>
-    </w:p>
-    <w:p>
-      <w:pPr>
-        <w:ind w:left="990"/>
-      </w:pPr>
-    </w:p>
-    <w:p>
-      <w:pPr>
-        <w:ind w:left="990"/>
-      </w:pPr>
-    </w:p>
-    <w:p>
-      <w:pPr>
-        <w:ind w:left="990"/>
-      </w:pPr>
-    </w:p>
-    <w:p>
-      <w:pPr>
-        <w:ind w:left="990"/>
-      </w:pPr>
-    </w:p>
-    <w:p>
-      <w:pPr>
-        <w:ind w:left="990"/>
-      </w:pPr>
-    </w:p>
-    <w:p>
-      <w:pPr>
-        <w:ind w:left="990"/>
-      </w:pPr>
-    </w:p>
-    <w:p>
-      <w:pPr>
-        <w:ind w:left="990"/>
-      </w:pPr>
-    </w:p>
-    <w:p>
-      <w:pPr>
-        <w:ind w:left="990"/>
-      </w:pPr>
-    </w:p>
-    <w:p>
-      <w:pPr>
-        <w:ind w:left="990"/>
-      </w:pPr>
-    </w:p>
-    <w:p>
-      <w:pPr>
-        <w:ind w:left="990"/>
-      </w:pPr>
-    </w:p>
-    <w:p>
-      <w:pPr>
-        <w:ind w:left="990"/>
-      </w:pPr>
-    </w:p>
-    <w:p>
-      <w:pPr>
-        <w:ind w:left="990"/>
-      </w:pPr>
-    </w:p>
-    <w:p>
-      <w:pPr>
-        <w:ind w:left="990"/>
-      </w:pPr>
-    </w:p>
-    <w:p/>
-    <w:p>
-      <w:pPr>
         <w:pStyle w:val="Heading1"/>
         <w:jc w:val="center"/>
         <w:rPr>
@@ -3627,6 +3548,7 @@
           <w:sz w:val="40"/>
           <w:szCs w:val="26"/>
         </w:rPr>
+        <w:lastRenderedPageBreak/>
         <w:t>CHƯƠNG 3</w:t>
       </w:r>
       <w:r>
@@ -3791,7 +3713,6 @@
           <w:i/>
           <w:noProof/>
         </w:rPr>
-        <w:lastRenderedPageBreak/>
         <w:drawing>
           <wp:inline distT="0" distB="0" distL="0" distR="0">
             <wp:extent cx="5641975" cy="3440430"/>
@@ -3923,6 +3844,7 @@
         <w:rPr>
           <w:noProof/>
         </w:rPr>
+        <w:lastRenderedPageBreak/>
         <w:drawing>
           <wp:inline distT="0" distB="0" distL="0" distR="0">
             <wp:extent cx="5641975" cy="3972560"/>
@@ -3974,7 +3896,6 @@
         </w:rPr>
       </w:pPr>
       <w:r>
-        <w:lastRenderedPageBreak/>
         <w:t xml:space="preserve">Tiếp theo để đưa các file đã được Add </w:t>
       </w:r>
       <w:r>
@@ -4068,6 +3989,7 @@
         <w:rPr>
           <w:noProof/>
         </w:rPr>
+        <w:lastRenderedPageBreak/>
         <w:drawing>
           <wp:inline distT="0" distB="0" distL="0" distR="0">
             <wp:extent cx="5641975" cy="3677920"/>
@@ -4122,7 +4044,6 @@
         <w:rPr>
           <w:noProof/>
         </w:rPr>
-        <w:lastRenderedPageBreak/>
         <w:drawing>
           <wp:inline distT="0" distB="0" distL="0" distR="0">
             <wp:extent cx="5641975" cy="2527935"/>
@@ -4205,6 +4126,7 @@
         <w:t xml:space="preserve"> và Xóa nhánh</w:t>
       </w:r>
     </w:p>
+    <w:p/>
     <w:p>
       <w:pPr>
         <w:pStyle w:val="NormalWeb"/>
@@ -4233,6 +4155,513 @@
       </w:r>
     </w:p>
     <w:p>
+      <w:r>
+        <w:t>Tình</w:t>
+      </w:r>
+      <w:r>
+        <w:t xml:space="preserve"> huống xung đột xảy ra trên 2 tránh cùng chỉnh sử</w:t>
+      </w:r>
+      <w:r>
+        <w:t>a</w:t>
+      </w:r>
+      <w:r>
+        <w:t xml:space="preserve"> trên một source file</w:t>
+      </w:r>
+      <w:r>
+        <w:t>. Rồi đã thực hiện Add và Commit file</w:t>
+      </w:r>
+      <w:r>
+        <w:t>.</w:t>
+      </w:r>
+    </w:p>
+    <w:p/>
+    <w:p>
+      <w:r>
+        <w:t>Đầu tiên trên nhánh BRN01-DEV01. Thêm nội dung vào “Branch:01” vào trong file text.</w:t>
+      </w:r>
+    </w:p>
+    <w:p>
+      <w:r>
+        <w:rPr>
+          <w:noProof/>
+        </w:rPr>
+        <w:lastRenderedPageBreak/>
+        <w:drawing>
+          <wp:inline distT="0" distB="0" distL="0" distR="0">
+            <wp:extent cx="5641975" cy="2496185"/>
+            <wp:effectExtent l="0" t="0" r="0" b="0"/>
+            <wp:docPr id="26" name="Picture 26"/>
+            <wp:cNvGraphicFramePr>
+              <a:graphicFrameLocks xmlns:a="http://schemas.openxmlformats.org/drawingml/2006/main" noChangeAspect="1"/>
+            </wp:cNvGraphicFramePr>
+            <a:graphic xmlns:a="http://schemas.openxmlformats.org/drawingml/2006/main">
+              <a:graphicData uri="http://schemas.openxmlformats.org/drawingml/2006/picture">
+                <pic:pic xmlns:pic="http://schemas.openxmlformats.org/drawingml/2006/picture">
+                  <pic:nvPicPr>
+                    <pic:cNvPr id="26" name="screenshot.43.jpg"/>
+                    <pic:cNvPicPr/>
+                  </pic:nvPicPr>
+                  <pic:blipFill>
+                    <a:blip r:embed="rId36">
+                      <a:extLst>
+                        <a:ext uri="{28A0092B-C50C-407E-A947-70E740481C1C}">
+                          <a14:useLocalDpi xmlns:a14="http://schemas.microsoft.com/office/drawing/2010/main" val="0"/>
+                        </a:ext>
+                      </a:extLst>
+                    </a:blip>
+                    <a:stretch>
+                      <a:fillRect/>
+                    </a:stretch>
+                  </pic:blipFill>
+                  <pic:spPr>
+                    <a:xfrm>
+                      <a:off x="0" y="0"/>
+                      <a:ext cx="5641975" cy="2496185"/>
+                    </a:xfrm>
+                    <a:prstGeom prst="rect">
+                      <a:avLst/>
+                    </a:prstGeom>
+                  </pic:spPr>
+                </pic:pic>
+              </a:graphicData>
+            </a:graphic>
+          </wp:inline>
+        </w:drawing>
+      </w:r>
+    </w:p>
+    <w:p/>
+    <w:p>
+      <w:r>
+        <w:t xml:space="preserve">Tiếp theo tiến hành Commit File theo trình tự. Kiểm tra tình trạng file </w:t>
+      </w:r>
+      <w:r>
+        <w:t xml:space="preserve">thay đổi </w:t>
+      </w:r>
+      <w:r>
+        <w:t xml:space="preserve">với lệnh </w:t>
+      </w:r>
+      <w:r>
+        <w:rPr>
+          <w:b/>
+        </w:rPr>
+        <w:t>$git status</w:t>
+      </w:r>
+    </w:p>
+    <w:p>
+      <w:r>
+        <w:rPr>
+          <w:noProof/>
+        </w:rPr>
+        <w:drawing>
+          <wp:inline distT="0" distB="0" distL="0" distR="0">
+            <wp:extent cx="5641975" cy="2839085"/>
+            <wp:effectExtent l="0" t="0" r="0" b="0"/>
+            <wp:docPr id="27" name="Picture 27"/>
+            <wp:cNvGraphicFramePr>
+              <a:graphicFrameLocks xmlns:a="http://schemas.openxmlformats.org/drawingml/2006/main" noChangeAspect="1"/>
+            </wp:cNvGraphicFramePr>
+            <a:graphic xmlns:a="http://schemas.openxmlformats.org/drawingml/2006/main">
+              <a:graphicData uri="http://schemas.openxmlformats.org/drawingml/2006/picture">
+                <pic:pic xmlns:pic="http://schemas.openxmlformats.org/drawingml/2006/picture">
+                  <pic:nvPicPr>
+                    <pic:cNvPr id="27" name="screenshot.44.jpg"/>
+                    <pic:cNvPicPr/>
+                  </pic:nvPicPr>
+                  <pic:blipFill>
+                    <a:blip r:embed="rId37">
+                      <a:extLst>
+                        <a:ext uri="{28A0092B-C50C-407E-A947-70E740481C1C}">
+                          <a14:useLocalDpi xmlns:a14="http://schemas.microsoft.com/office/drawing/2010/main" val="0"/>
+                        </a:ext>
+                      </a:extLst>
+                    </a:blip>
+                    <a:stretch>
+                      <a:fillRect/>
+                    </a:stretch>
+                  </pic:blipFill>
+                  <pic:spPr>
+                    <a:xfrm>
+                      <a:off x="0" y="0"/>
+                      <a:ext cx="5641975" cy="2839085"/>
+                    </a:xfrm>
+                    <a:prstGeom prst="rect">
+                      <a:avLst/>
+                    </a:prstGeom>
+                  </pic:spPr>
+                </pic:pic>
+              </a:graphicData>
+            </a:graphic>
+          </wp:inline>
+        </w:drawing>
+      </w:r>
+    </w:p>
+    <w:p/>
+    <w:p>
+      <w:r>
+        <w:t>Tiếp the</w:t>
+      </w:r>
+      <w:r>
+        <w:t>o thực hiện việc Add file lên “Staging Area” và Commit Local</w:t>
+      </w:r>
+      <w:r>
+        <w:t xml:space="preserve"> với 2 câu lệnh</w:t>
+      </w:r>
+      <w:r>
+        <w:t xml:space="preserve"> trên nhánh BRN01-DEV01</w:t>
+      </w:r>
+      <w:bookmarkStart w:id="0" w:name="_GoBack"/>
+      <w:bookmarkEnd w:id="0"/>
+    </w:p>
+    <w:p/>
+    <w:p>
+      <w:pPr>
+        <w:rPr>
+          <w:b/>
+        </w:rPr>
+      </w:pPr>
+      <w:r>
+        <w:rPr>
+          <w:b/>
+        </w:rPr>
+        <w:t>$git add “test.txt”</w:t>
+      </w:r>
+    </w:p>
+    <w:p>
+      <w:pPr>
+        <w:rPr>
+          <w:b/>
+        </w:rPr>
+      </w:pPr>
+      <w:r>
+        <w:rPr>
+          <w:b/>
+        </w:rPr>
+        <w:t>$git commit –m “Upload Last Content Branch”</w:t>
+      </w:r>
+    </w:p>
+    <w:p>
+      <w:r>
+        <w:rPr>
+          <w:noProof/>
+        </w:rPr>
+        <w:lastRenderedPageBreak/>
+        <w:drawing>
+          <wp:inline distT="0" distB="0" distL="0" distR="0">
+            <wp:extent cx="5641975" cy="2948305"/>
+            <wp:effectExtent l="0" t="0" r="0" b="4445"/>
+            <wp:docPr id="28" name="Picture 28"/>
+            <wp:cNvGraphicFramePr>
+              <a:graphicFrameLocks xmlns:a="http://schemas.openxmlformats.org/drawingml/2006/main" noChangeAspect="1"/>
+            </wp:cNvGraphicFramePr>
+            <a:graphic xmlns:a="http://schemas.openxmlformats.org/drawingml/2006/main">
+              <a:graphicData uri="http://schemas.openxmlformats.org/drawingml/2006/picture">
+                <pic:pic xmlns:pic="http://schemas.openxmlformats.org/drawingml/2006/picture">
+                  <pic:nvPicPr>
+                    <pic:cNvPr id="28" name="screenshot.45.jpg"/>
+                    <pic:cNvPicPr/>
+                  </pic:nvPicPr>
+                  <pic:blipFill>
+                    <a:blip r:embed="rId38">
+                      <a:extLst>
+                        <a:ext uri="{28A0092B-C50C-407E-A947-70E740481C1C}">
+                          <a14:useLocalDpi xmlns:a14="http://schemas.microsoft.com/office/drawing/2010/main" val="0"/>
+                        </a:ext>
+                      </a:extLst>
+                    </a:blip>
+                    <a:stretch>
+                      <a:fillRect/>
+                    </a:stretch>
+                  </pic:blipFill>
+                  <pic:spPr>
+                    <a:xfrm>
+                      <a:off x="0" y="0"/>
+                      <a:ext cx="5641975" cy="2948305"/>
+                    </a:xfrm>
+                    <a:prstGeom prst="rect">
+                      <a:avLst/>
+                    </a:prstGeom>
+                  </pic:spPr>
+                </pic:pic>
+              </a:graphicData>
+            </a:graphic>
+          </wp:inline>
+        </w:drawing>
+      </w:r>
+    </w:p>
+    <w:p/>
+    <w:p>
+      <w:r>
+        <w:t>Tiếp theo chuyển qua nhánh Master cũng để thực hiện bổ sung vào file text</w:t>
+      </w:r>
+    </w:p>
+    <w:p>
+      <w:pPr>
+        <w:rPr>
+          <w:b/>
+        </w:rPr>
+      </w:pPr>
+      <w:r>
+        <w:t xml:space="preserve">Dùng câu lệnh </w:t>
+      </w:r>
+      <w:r>
+        <w:rPr>
+          <w:b/>
+        </w:rPr>
+        <w:t>$git checkout master</w:t>
+      </w:r>
+    </w:p>
+    <w:p>
+      <w:r>
+        <w:rPr>
+          <w:noProof/>
+        </w:rPr>
+        <w:drawing>
+          <wp:inline distT="0" distB="0" distL="0" distR="0">
+            <wp:extent cx="5641975" cy="3189605"/>
+            <wp:effectExtent l="0" t="0" r="0" b="0"/>
+            <wp:docPr id="29" name="Picture 29"/>
+            <wp:cNvGraphicFramePr>
+              <a:graphicFrameLocks xmlns:a="http://schemas.openxmlformats.org/drawingml/2006/main" noChangeAspect="1"/>
+            </wp:cNvGraphicFramePr>
+            <a:graphic xmlns:a="http://schemas.openxmlformats.org/drawingml/2006/main">
+              <a:graphicData uri="http://schemas.openxmlformats.org/drawingml/2006/picture">
+                <pic:pic xmlns:pic="http://schemas.openxmlformats.org/drawingml/2006/picture">
+                  <pic:nvPicPr>
+                    <pic:cNvPr id="29" name="screenshot.46.jpg"/>
+                    <pic:cNvPicPr/>
+                  </pic:nvPicPr>
+                  <pic:blipFill>
+                    <a:blip r:embed="rId39">
+                      <a:extLst>
+                        <a:ext uri="{28A0092B-C50C-407E-A947-70E740481C1C}">
+                          <a14:useLocalDpi xmlns:a14="http://schemas.microsoft.com/office/drawing/2010/main" val="0"/>
+                        </a:ext>
+                      </a:extLst>
+                    </a:blip>
+                    <a:stretch>
+                      <a:fillRect/>
+                    </a:stretch>
+                  </pic:blipFill>
+                  <pic:spPr>
+                    <a:xfrm>
+                      <a:off x="0" y="0"/>
+                      <a:ext cx="5641975" cy="3189605"/>
+                    </a:xfrm>
+                    <a:prstGeom prst="rect">
+                      <a:avLst/>
+                    </a:prstGeom>
+                  </pic:spPr>
+                </pic:pic>
+              </a:graphicData>
+            </a:graphic>
+          </wp:inline>
+        </w:drawing>
+      </w:r>
+    </w:p>
+    <w:p/>
+    <w:p>
+      <w:r>
+        <w:t>Tiếp theo mở file text lên vào thêm nội dung vào bên trong</w:t>
+      </w:r>
+      <w:r>
+        <w:t xml:space="preserve"> Branch : master</w:t>
+      </w:r>
+    </w:p>
+    <w:p/>
+    <w:p>
+      <w:pPr>
+        <w:jc w:val="both"/>
+        <w:rPr>
+          <w:i/>
+        </w:rPr>
+      </w:pPr>
+      <w:r>
+        <w:rPr>
+          <w:b/>
+          <w:i/>
+        </w:rPr>
+        <w:t>Lưu ý:</w:t>
+      </w:r>
+      <w:r>
+        <w:rPr>
+          <w:i/>
+        </w:rPr>
+        <w:t xml:space="preserve"> Khi chuyển nhánh sẽ thấy nội dung file Text ban đầu khác với nôi dung file Text bên nhánh BRN01-DEV01. Bởi vì khi thực hiện chuyển nhánh sẽ load các source file từ trên “Staging Area” về</w:t>
+      </w:r>
+      <w:r>
+        <w:rPr>
+          <w:i/>
+        </w:rPr>
+        <w:t xml:space="preserve"> trước khi Push lên Server</w:t>
+      </w:r>
+      <w:r>
+        <w:rPr>
+          <w:i/>
+        </w:rPr>
+        <w:t>. Đây là điểm khác biệt với bên SVN</w:t>
+      </w:r>
+    </w:p>
+    <w:p>
+      <w:r>
+        <w:rPr>
+          <w:noProof/>
+        </w:rPr>
+        <w:lastRenderedPageBreak/>
+        <w:drawing>
+          <wp:inline distT="0" distB="0" distL="0" distR="0">
+            <wp:extent cx="5641975" cy="2787015"/>
+            <wp:effectExtent l="0" t="0" r="0" b="0"/>
+            <wp:docPr id="30" name="Picture 30"/>
+            <wp:cNvGraphicFramePr>
+              <a:graphicFrameLocks xmlns:a="http://schemas.openxmlformats.org/drawingml/2006/main" noChangeAspect="1"/>
+            </wp:cNvGraphicFramePr>
+            <a:graphic xmlns:a="http://schemas.openxmlformats.org/drawingml/2006/main">
+              <a:graphicData uri="http://schemas.openxmlformats.org/drawingml/2006/picture">
+                <pic:pic xmlns:pic="http://schemas.openxmlformats.org/drawingml/2006/picture">
+                  <pic:nvPicPr>
+                    <pic:cNvPr id="30" name="screenshot.47.jpg"/>
+                    <pic:cNvPicPr/>
+                  </pic:nvPicPr>
+                  <pic:blipFill>
+                    <a:blip r:embed="rId40">
+                      <a:extLst>
+                        <a:ext uri="{28A0092B-C50C-407E-A947-70E740481C1C}">
+                          <a14:useLocalDpi xmlns:a14="http://schemas.microsoft.com/office/drawing/2010/main" val="0"/>
+                        </a:ext>
+                      </a:extLst>
+                    </a:blip>
+                    <a:stretch>
+                      <a:fillRect/>
+                    </a:stretch>
+                  </pic:blipFill>
+                  <pic:spPr>
+                    <a:xfrm>
+                      <a:off x="0" y="0"/>
+                      <a:ext cx="5641975" cy="2787015"/>
+                    </a:xfrm>
+                    <a:prstGeom prst="rect">
+                      <a:avLst/>
+                    </a:prstGeom>
+                  </pic:spPr>
+                </pic:pic>
+              </a:graphicData>
+            </a:graphic>
+          </wp:inline>
+        </w:drawing>
+      </w:r>
+    </w:p>
+    <w:p/>
+    <w:p/>
+    <w:p>
+      <w:r>
+        <w:t>Tiếp theo thực hiện các câu lệnh để Add và Commit Local</w:t>
+      </w:r>
+      <w:r>
+        <w:t xml:space="preserve"> tại nhánh Master</w:t>
+      </w:r>
+    </w:p>
+    <w:p>
+      <w:pPr>
+        <w:rPr>
+          <w:b/>
+        </w:rPr>
+      </w:pPr>
+      <w:r>
+        <w:rPr>
+          <w:b/>
+        </w:rPr>
+        <w:t>$git status</w:t>
+      </w:r>
+    </w:p>
+    <w:p>
+      <w:pPr>
+        <w:rPr>
+          <w:b/>
+        </w:rPr>
+      </w:pPr>
+      <w:r>
+        <w:rPr>
+          <w:b/>
+        </w:rPr>
+        <w:t>$git add “test.txt”</w:t>
+      </w:r>
+    </w:p>
+    <w:p>
+      <w:pPr>
+        <w:rPr>
+          <w:b/>
+        </w:rPr>
+      </w:pPr>
+      <w:r>
+        <w:rPr>
+          <w:b/>
+        </w:rPr>
+        <w:t>$git commit –m “Upload Last Content Branch Master”</w:t>
+      </w:r>
+    </w:p>
+    <w:p>
+      <w:r>
+        <w:rPr>
+          <w:noProof/>
+        </w:rPr>
+        <w:drawing>
+          <wp:inline distT="0" distB="0" distL="0" distR="0">
+            <wp:extent cx="5641975" cy="3670935"/>
+            <wp:effectExtent l="0" t="0" r="0" b="5715"/>
+            <wp:docPr id="31" name="Picture 31"/>
+            <wp:cNvGraphicFramePr>
+              <a:graphicFrameLocks xmlns:a="http://schemas.openxmlformats.org/drawingml/2006/main" noChangeAspect="1"/>
+            </wp:cNvGraphicFramePr>
+            <a:graphic xmlns:a="http://schemas.openxmlformats.org/drawingml/2006/main">
+              <a:graphicData uri="http://schemas.openxmlformats.org/drawingml/2006/picture">
+                <pic:pic xmlns:pic="http://schemas.openxmlformats.org/drawingml/2006/picture">
+                  <pic:nvPicPr>
+                    <pic:cNvPr id="31" name="screenshot.49.jpg"/>
+                    <pic:cNvPicPr/>
+                  </pic:nvPicPr>
+                  <pic:blipFill>
+                    <a:blip r:embed="rId41">
+                      <a:extLst>
+                        <a:ext uri="{28A0092B-C50C-407E-A947-70E740481C1C}">
+                          <a14:useLocalDpi xmlns:a14="http://schemas.microsoft.com/office/drawing/2010/main" val="0"/>
+                        </a:ext>
+                      </a:extLst>
+                    </a:blip>
+                    <a:stretch>
+                      <a:fillRect/>
+                    </a:stretch>
+                  </pic:blipFill>
+                  <pic:spPr>
+                    <a:xfrm>
+                      <a:off x="0" y="0"/>
+                      <a:ext cx="5641975" cy="3670935"/>
+                    </a:xfrm>
+                    <a:prstGeom prst="rect">
+                      <a:avLst/>
+                    </a:prstGeom>
+                  </pic:spPr>
+                </pic:pic>
+              </a:graphicData>
+            </a:graphic>
+          </wp:inline>
+        </w:drawing>
+      </w:r>
+    </w:p>
+    <w:p/>
+    <w:p/>
+    <w:p/>
+    <w:p/>
+    <w:p/>
+    <w:p/>
+    <w:p/>
+    <w:p/>
+    <w:p/>
+    <w:p/>
+    <w:p/>
+    <w:p/>
+    <w:p/>
+    <w:p/>
+    <w:p>
       <w:pPr>
         <w:pStyle w:val="NormalWeb"/>
         <w:outlineLvl w:val="1"/>
@@ -4240,7 +4669,6 @@
           <w:b/>
         </w:rPr>
       </w:pPr>
-      <w:bookmarkStart w:id="0" w:name="_GoBack"/>
       <w:r>
         <w:rPr>
           <w:b/>
@@ -4248,7 +4676,6 @@
         <w:t>3.4 Phục hồi source file bị xóa</w:t>
       </w:r>
     </w:p>
-    <w:bookmarkEnd w:id="0"/>
     <w:p>
       <w:pPr>
         <w:pStyle w:val="Heading1"/>
@@ -4347,8 +4774,8 @@
     <w:p/>
     <w:p/>
     <w:sectPr>
-      <w:headerReference w:type="default" r:id="rId36"/>
-      <w:footerReference w:type="default" r:id="rId37"/>
+      <w:headerReference w:type="default" r:id="rId42"/>
+      <w:footerReference w:type="default" r:id="rId43"/>
       <w:pgSz w:w="11909" w:h="16834" w:code="9"/>
       <w:pgMar w:top="1411" w:right="1152" w:bottom="1260" w:left="1152" w:header="720" w:footer="720" w:gutter="720"/>
       <w:cols w:space="720"/>
@@ -4440,7 +4867,7 @@
         <w:noProof/>
         <w:sz w:val="22"/>
       </w:rPr>
-      <w:t>15</w:t>
+      <w:t>19</w:t>
     </w:r>
     <w:r>
       <w:rPr>
@@ -13664,7 +14091,7 @@
 </file>
 
 <file path=customXml/itemProps1.xml><?xml version="1.0" encoding="utf-8"?>
-<ds:datastoreItem xmlns:ds="http://schemas.openxmlformats.org/officeDocument/2006/customXml" ds:itemID="{9FFC5A39-8A37-4727-9EED-40860366CA2F}">
+<ds:datastoreItem xmlns:ds="http://schemas.openxmlformats.org/officeDocument/2006/customXml" ds:itemID="{12EE4992-E8F9-4EA6-8B0E-00268072A004}">
   <ds:schemaRefs>
     <ds:schemaRef ds:uri="http://schemas.openxmlformats.org/officeDocument/2006/bibliography"/>
   </ds:schemaRefs>

</xml_diff>

<commit_message>
Bo sung va thay doi noi dung de tai v10
</commit_message>
<xml_diff>
--- a/BAO CAO_TRAN XUAN HUY_1615060021.docx
+++ b/BAO CAO_TRAN XUAN HUY_1615060021.docx
@@ -4309,8 +4309,6 @@
       <w:r>
         <w:t xml:space="preserve"> trên nhánh BRN01-DEV01</w:t>
       </w:r>
-      <w:bookmarkStart w:id="0" w:name="_GoBack"/>
-      <w:bookmarkEnd w:id="0"/>
     </w:p>
     <w:p/>
     <w:p>
@@ -4647,35 +4645,669 @@
         </w:drawing>
       </w:r>
     </w:p>
+    <w:p>
+      <w:r>
+        <w:t>Sau khi thêm nội dung vào file text trên 2 nhánh. Tình huống xảy ra là sẽ Merge từ nhánh BRN01-DEV01 vào nhánh Master. Thực hiện câu lệnh:</w:t>
+      </w:r>
+    </w:p>
+    <w:p>
+      <w:pPr>
+        <w:rPr>
+          <w:b/>
+        </w:rPr>
+      </w:pPr>
+      <w:r>
+        <w:rPr>
+          <w:b/>
+        </w:rPr>
+        <w:t>$git merge BRN01-DEV01</w:t>
+      </w:r>
+    </w:p>
+    <w:p>
+      <w:pPr>
+        <w:rPr>
+          <w:b/>
+        </w:rPr>
+      </w:pPr>
+    </w:p>
+    <w:p>
+      <w:r>
+        <w:t>Sau khi thực hiện lệnh Merge. Lúc này xảy ra tình trạng xung đột giữa 2 nhánh khi thực hiện trên cùng 1 source file.</w:t>
+      </w:r>
+      <w:r>
+        <w:t xml:space="preserve"> Và lúc này trạng trên nhánh Master vẫn đang để trạng thái là đang gọp (…master|MERGING)</w:t>
+      </w:r>
+    </w:p>
+    <w:p>
+      <w:r>
+        <w:rPr>
+          <w:noProof/>
+        </w:rPr>
+        <w:lastRenderedPageBreak/>
+        <w:drawing>
+          <wp:inline distT="0" distB="0" distL="0" distR="0">
+            <wp:extent cx="5641975" cy="2906395"/>
+            <wp:effectExtent l="0" t="0" r="0" b="8255"/>
+            <wp:docPr id="32" name="Picture 32"/>
+            <wp:cNvGraphicFramePr>
+              <a:graphicFrameLocks xmlns:a="http://schemas.openxmlformats.org/drawingml/2006/main" noChangeAspect="1"/>
+            </wp:cNvGraphicFramePr>
+            <a:graphic xmlns:a="http://schemas.openxmlformats.org/drawingml/2006/main">
+              <a:graphicData uri="http://schemas.openxmlformats.org/drawingml/2006/picture">
+                <pic:pic xmlns:pic="http://schemas.openxmlformats.org/drawingml/2006/picture">
+                  <pic:nvPicPr>
+                    <pic:cNvPr id="32" name="screenshot.52.jpg"/>
+                    <pic:cNvPicPr/>
+                  </pic:nvPicPr>
+                  <pic:blipFill>
+                    <a:blip r:embed="rId42">
+                      <a:extLst>
+                        <a:ext uri="{28A0092B-C50C-407E-A947-70E740481C1C}">
+                          <a14:useLocalDpi xmlns:a14="http://schemas.microsoft.com/office/drawing/2010/main" val="0"/>
+                        </a:ext>
+                      </a:extLst>
+                    </a:blip>
+                    <a:stretch>
+                      <a:fillRect/>
+                    </a:stretch>
+                  </pic:blipFill>
+                  <pic:spPr>
+                    <a:xfrm>
+                      <a:off x="0" y="0"/>
+                      <a:ext cx="5641975" cy="2906395"/>
+                    </a:xfrm>
+                    <a:prstGeom prst="rect">
+                      <a:avLst/>
+                    </a:prstGeom>
+                  </pic:spPr>
+                </pic:pic>
+              </a:graphicData>
+            </a:graphic>
+          </wp:inline>
+        </w:drawing>
+      </w:r>
+    </w:p>
+    <w:p>
+      <w:r>
+        <w:t>Mở file Text sẽ thấy nội dung 2 nhánh được ngăn cách bởi các ký hiệu như trong hình màu đỏ</w:t>
+      </w:r>
+    </w:p>
+    <w:p/>
+    <w:p>
+      <w:r>
+        <w:rPr>
+          <w:noProof/>
+        </w:rPr>
+        <w:drawing>
+          <wp:inline distT="0" distB="0" distL="0" distR="0">
+            <wp:extent cx="5641975" cy="3054350"/>
+            <wp:effectExtent l="0" t="0" r="0" b="0"/>
+            <wp:docPr id="33" name="Picture 33"/>
+            <wp:cNvGraphicFramePr>
+              <a:graphicFrameLocks xmlns:a="http://schemas.openxmlformats.org/drawingml/2006/main" noChangeAspect="1"/>
+            </wp:cNvGraphicFramePr>
+            <a:graphic xmlns:a="http://schemas.openxmlformats.org/drawingml/2006/main">
+              <a:graphicData uri="http://schemas.openxmlformats.org/drawingml/2006/picture">
+                <pic:pic xmlns:pic="http://schemas.openxmlformats.org/drawingml/2006/picture">
+                  <pic:nvPicPr>
+                    <pic:cNvPr id="33" name="screenshot.59.jpg"/>
+                    <pic:cNvPicPr/>
+                  </pic:nvPicPr>
+                  <pic:blipFill>
+                    <a:blip r:embed="rId43">
+                      <a:extLst>
+                        <a:ext uri="{28A0092B-C50C-407E-A947-70E740481C1C}">
+                          <a14:useLocalDpi xmlns:a14="http://schemas.microsoft.com/office/drawing/2010/main" val="0"/>
+                        </a:ext>
+                      </a:extLst>
+                    </a:blip>
+                    <a:stretch>
+                      <a:fillRect/>
+                    </a:stretch>
+                  </pic:blipFill>
+                  <pic:spPr>
+                    <a:xfrm>
+                      <a:off x="0" y="0"/>
+                      <a:ext cx="5641975" cy="3054350"/>
+                    </a:xfrm>
+                    <a:prstGeom prst="rect">
+                      <a:avLst/>
+                    </a:prstGeom>
+                  </pic:spPr>
+                </pic:pic>
+              </a:graphicData>
+            </a:graphic>
+          </wp:inline>
+        </w:drawing>
+      </w:r>
+    </w:p>
+    <w:p/>
+    <w:p>
+      <w:r>
+        <w:t>...và để giải quyết tình trạng xung đột này.</w:t>
+      </w:r>
+      <w:r>
+        <w:t xml:space="preserve"> Thực hiện thủ công bằng cách xóa các dòng màu trong ô màu đỏ và giữ lại nội dung của 2 nhánh lại.</w:t>
+      </w:r>
+    </w:p>
+    <w:p>
+      <w:r>
+        <w:rPr>
+          <w:noProof/>
+        </w:rPr>
+        <w:lastRenderedPageBreak/>
+        <w:drawing>
+          <wp:inline distT="0" distB="0" distL="0" distR="0">
+            <wp:extent cx="5641975" cy="3877945"/>
+            <wp:effectExtent l="0" t="0" r="0" b="8255"/>
+            <wp:docPr id="34" name="Picture 34"/>
+            <wp:cNvGraphicFramePr>
+              <a:graphicFrameLocks xmlns:a="http://schemas.openxmlformats.org/drawingml/2006/main" noChangeAspect="1"/>
+            </wp:cNvGraphicFramePr>
+            <a:graphic xmlns:a="http://schemas.openxmlformats.org/drawingml/2006/main">
+              <a:graphicData uri="http://schemas.openxmlformats.org/drawingml/2006/picture">
+                <pic:pic xmlns:pic="http://schemas.openxmlformats.org/drawingml/2006/picture">
+                  <pic:nvPicPr>
+                    <pic:cNvPr id="34" name="screenshot.60.jpg"/>
+                    <pic:cNvPicPr/>
+                  </pic:nvPicPr>
+                  <pic:blipFill>
+                    <a:blip r:embed="rId44">
+                      <a:extLst>
+                        <a:ext uri="{28A0092B-C50C-407E-A947-70E740481C1C}">
+                          <a14:useLocalDpi xmlns:a14="http://schemas.microsoft.com/office/drawing/2010/main" val="0"/>
+                        </a:ext>
+                      </a:extLst>
+                    </a:blip>
+                    <a:stretch>
+                      <a:fillRect/>
+                    </a:stretch>
+                  </pic:blipFill>
+                  <pic:spPr>
+                    <a:xfrm>
+                      <a:off x="0" y="0"/>
+                      <a:ext cx="5641975" cy="3877945"/>
+                    </a:xfrm>
+                    <a:prstGeom prst="rect">
+                      <a:avLst/>
+                    </a:prstGeom>
+                  </pic:spPr>
+                </pic:pic>
+              </a:graphicData>
+            </a:graphic>
+          </wp:inline>
+        </w:drawing>
+      </w:r>
+    </w:p>
+    <w:p/>
+    <w:p/>
+    <w:p>
+      <w:r>
+        <w:t>Tiếp theo tiến hành thực hiện các lệnh Add File, Commit lại. Thì lúc này trên nhánh Master không còn hiển thị trạng thái đang Merging như lúc đầu.</w:t>
+      </w:r>
+    </w:p>
+    <w:p>
+      <w:r>
+        <w:rPr>
+          <w:noProof/>
+        </w:rPr>
+        <w:drawing>
+          <wp:inline distT="0" distB="0" distL="0" distR="0">
+            <wp:extent cx="5641975" cy="2971800"/>
+            <wp:effectExtent l="0" t="0" r="0" b="0"/>
+            <wp:docPr id="35" name="Picture 35"/>
+            <wp:cNvGraphicFramePr>
+              <a:graphicFrameLocks xmlns:a="http://schemas.openxmlformats.org/drawingml/2006/main" noChangeAspect="1"/>
+            </wp:cNvGraphicFramePr>
+            <a:graphic xmlns:a="http://schemas.openxmlformats.org/drawingml/2006/main">
+              <a:graphicData uri="http://schemas.openxmlformats.org/drawingml/2006/picture">
+                <pic:pic xmlns:pic="http://schemas.openxmlformats.org/drawingml/2006/picture">
+                  <pic:nvPicPr>
+                    <pic:cNvPr id="35" name="screenshot.61.jpg"/>
+                    <pic:cNvPicPr/>
+                  </pic:nvPicPr>
+                  <pic:blipFill>
+                    <a:blip r:embed="rId45">
+                      <a:extLst>
+                        <a:ext uri="{28A0092B-C50C-407E-A947-70E740481C1C}">
+                          <a14:useLocalDpi xmlns:a14="http://schemas.microsoft.com/office/drawing/2010/main" val="0"/>
+                        </a:ext>
+                      </a:extLst>
+                    </a:blip>
+                    <a:stretch>
+                      <a:fillRect/>
+                    </a:stretch>
+                  </pic:blipFill>
+                  <pic:spPr>
+                    <a:xfrm>
+                      <a:off x="0" y="0"/>
+                      <a:ext cx="5641975" cy="2971800"/>
+                    </a:xfrm>
+                    <a:prstGeom prst="rect">
+                      <a:avLst/>
+                    </a:prstGeom>
+                  </pic:spPr>
+                </pic:pic>
+              </a:graphicData>
+            </a:graphic>
+          </wp:inline>
+        </w:drawing>
+      </w:r>
+    </w:p>
+    <w:p/>
+    <w:p>
+      <w:r>
+        <w:t>Và Push lên Repository Remote.</w:t>
+      </w:r>
+    </w:p>
+    <w:p>
+      <w:r>
+        <w:rPr>
+          <w:noProof/>
+        </w:rPr>
+        <w:lastRenderedPageBreak/>
+        <w:drawing>
+          <wp:inline distT="0" distB="0" distL="0" distR="0">
+            <wp:extent cx="5641975" cy="4130040"/>
+            <wp:effectExtent l="0" t="0" r="0" b="3810"/>
+            <wp:docPr id="36" name="Picture 36"/>
+            <wp:cNvGraphicFramePr>
+              <a:graphicFrameLocks xmlns:a="http://schemas.openxmlformats.org/drawingml/2006/main" noChangeAspect="1"/>
+            </wp:cNvGraphicFramePr>
+            <a:graphic xmlns:a="http://schemas.openxmlformats.org/drawingml/2006/main">
+              <a:graphicData uri="http://schemas.openxmlformats.org/drawingml/2006/picture">
+                <pic:pic xmlns:pic="http://schemas.openxmlformats.org/drawingml/2006/picture">
+                  <pic:nvPicPr>
+                    <pic:cNvPr id="36" name="screenshot.62.jpg"/>
+                    <pic:cNvPicPr/>
+                  </pic:nvPicPr>
+                  <pic:blipFill>
+                    <a:blip r:embed="rId46">
+                      <a:extLst>
+                        <a:ext uri="{28A0092B-C50C-407E-A947-70E740481C1C}">
+                          <a14:useLocalDpi xmlns:a14="http://schemas.microsoft.com/office/drawing/2010/main" val="0"/>
+                        </a:ext>
+                      </a:extLst>
+                    </a:blip>
+                    <a:stretch>
+                      <a:fillRect/>
+                    </a:stretch>
+                  </pic:blipFill>
+                  <pic:spPr>
+                    <a:xfrm>
+                      <a:off x="0" y="0"/>
+                      <a:ext cx="5641975" cy="4130040"/>
+                    </a:xfrm>
+                    <a:prstGeom prst="rect">
+                      <a:avLst/>
+                    </a:prstGeom>
+                  </pic:spPr>
+                </pic:pic>
+              </a:graphicData>
+            </a:graphic>
+          </wp:inline>
+        </w:drawing>
+      </w:r>
+    </w:p>
+    <w:p/>
+    <w:p>
+      <w:r>
+        <w:t>Nội dung file text của 2 nhánh được xử lý xung đột gộp lại hoàn tất.</w:t>
+      </w:r>
+    </w:p>
+    <w:p>
+      <w:r>
+        <w:rPr>
+          <w:noProof/>
+        </w:rPr>
+        <w:drawing>
+          <wp:inline distT="0" distB="0" distL="0" distR="0">
+            <wp:extent cx="5641975" cy="3551555"/>
+            <wp:effectExtent l="0" t="0" r="0" b="0"/>
+            <wp:docPr id="37" name="Picture 37"/>
+            <wp:cNvGraphicFramePr>
+              <a:graphicFrameLocks xmlns:a="http://schemas.openxmlformats.org/drawingml/2006/main" noChangeAspect="1"/>
+            </wp:cNvGraphicFramePr>
+            <a:graphic xmlns:a="http://schemas.openxmlformats.org/drawingml/2006/main">
+              <a:graphicData uri="http://schemas.openxmlformats.org/drawingml/2006/picture">
+                <pic:pic xmlns:pic="http://schemas.openxmlformats.org/drawingml/2006/picture">
+                  <pic:nvPicPr>
+                    <pic:cNvPr id="37" name="screenshot.63.jpg"/>
+                    <pic:cNvPicPr/>
+                  </pic:nvPicPr>
+                  <pic:blipFill>
+                    <a:blip r:embed="rId47">
+                      <a:extLst>
+                        <a:ext uri="{28A0092B-C50C-407E-A947-70E740481C1C}">
+                          <a14:useLocalDpi xmlns:a14="http://schemas.microsoft.com/office/drawing/2010/main" val="0"/>
+                        </a:ext>
+                      </a:extLst>
+                    </a:blip>
+                    <a:stretch>
+                      <a:fillRect/>
+                    </a:stretch>
+                  </pic:blipFill>
+                  <pic:spPr>
+                    <a:xfrm>
+                      <a:off x="0" y="0"/>
+                      <a:ext cx="5641975" cy="3551555"/>
+                    </a:xfrm>
+                    <a:prstGeom prst="rect">
+                      <a:avLst/>
+                    </a:prstGeom>
+                  </pic:spPr>
+                </pic:pic>
+              </a:graphicData>
+            </a:graphic>
+          </wp:inline>
+        </w:drawing>
+      </w:r>
+    </w:p>
     <w:p/>
     <w:p/>
     <w:p/>
     <w:p/>
     <w:p/>
+    <w:p>
+      <w:pPr>
+        <w:pStyle w:val="NormalWeb"/>
+        <w:outlineLvl w:val="1"/>
+        <w:rPr>
+          <w:b/>
+        </w:rPr>
+      </w:pPr>
+      <w:r>
+        <w:rPr>
+          <w:b/>
+        </w:rPr>
+        <w:lastRenderedPageBreak/>
+        <w:t>3.4 Phục hồi source file bị xóa</w:t>
+      </w:r>
+    </w:p>
+    <w:p>
+      <w:pPr>
+        <w:rPr>
+          <w:noProof/>
+        </w:rPr>
+      </w:pPr>
+      <w:r>
+        <w:t>Tình huống source file bị xóa mất khỏi trong Repository tại Local.</w:t>
+      </w:r>
+    </w:p>
+    <w:p>
+      <w:r>
+        <w:rPr>
+          <w:noProof/>
+        </w:rPr>
+        <w:drawing>
+          <wp:inline distT="0" distB="0" distL="0" distR="0">
+            <wp:extent cx="5641975" cy="2672715"/>
+            <wp:effectExtent l="0" t="0" r="0" b="0"/>
+            <wp:docPr id="39" name="Picture 39"/>
+            <wp:cNvGraphicFramePr>
+              <a:graphicFrameLocks xmlns:a="http://schemas.openxmlformats.org/drawingml/2006/main" noChangeAspect="1"/>
+            </wp:cNvGraphicFramePr>
+            <a:graphic xmlns:a="http://schemas.openxmlformats.org/drawingml/2006/main">
+              <a:graphicData uri="http://schemas.openxmlformats.org/drawingml/2006/picture">
+                <pic:pic xmlns:pic="http://schemas.openxmlformats.org/drawingml/2006/picture">
+                  <pic:nvPicPr>
+                    <pic:cNvPr id="39" name="screenshot.64.jpg"/>
+                    <pic:cNvPicPr/>
+                  </pic:nvPicPr>
+                  <pic:blipFill>
+                    <a:blip r:embed="rId48">
+                      <a:extLst>
+                        <a:ext uri="{28A0092B-C50C-407E-A947-70E740481C1C}">
+                          <a14:useLocalDpi xmlns:a14="http://schemas.microsoft.com/office/drawing/2010/main" val="0"/>
+                        </a:ext>
+                      </a:extLst>
+                    </a:blip>
+                    <a:stretch>
+                      <a:fillRect/>
+                    </a:stretch>
+                  </pic:blipFill>
+                  <pic:spPr>
+                    <a:xfrm>
+                      <a:off x="0" y="0"/>
+                      <a:ext cx="5641975" cy="2672715"/>
+                    </a:xfrm>
+                    <a:prstGeom prst="rect">
+                      <a:avLst/>
+                    </a:prstGeom>
+                  </pic:spPr>
+                </pic:pic>
+              </a:graphicData>
+            </a:graphic>
+          </wp:inline>
+        </w:drawing>
+      </w:r>
+    </w:p>
+    <w:p>
+      <w:r>
+        <w:t>Và không Undo lại được.</w:t>
+      </w:r>
+    </w:p>
+    <w:p>
+      <w:r>
+        <w:rPr>
+          <w:noProof/>
+        </w:rPr>
+        <w:drawing>
+          <wp:inline distT="0" distB="0" distL="0" distR="0">
+            <wp:extent cx="5641975" cy="4189730"/>
+            <wp:effectExtent l="0" t="0" r="0" b="1270"/>
+            <wp:docPr id="40" name="Picture 40"/>
+            <wp:cNvGraphicFramePr>
+              <a:graphicFrameLocks xmlns:a="http://schemas.openxmlformats.org/drawingml/2006/main" noChangeAspect="1"/>
+            </wp:cNvGraphicFramePr>
+            <a:graphic xmlns:a="http://schemas.openxmlformats.org/drawingml/2006/main">
+              <a:graphicData uri="http://schemas.openxmlformats.org/drawingml/2006/picture">
+                <pic:pic xmlns:pic="http://schemas.openxmlformats.org/drawingml/2006/picture">
+                  <pic:nvPicPr>
+                    <pic:cNvPr id="40" name="screenshot.65.jpg"/>
+                    <pic:cNvPicPr/>
+                  </pic:nvPicPr>
+                  <pic:blipFill>
+                    <a:blip r:embed="rId49">
+                      <a:extLst>
+                        <a:ext uri="{28A0092B-C50C-407E-A947-70E740481C1C}">
+                          <a14:useLocalDpi xmlns:a14="http://schemas.microsoft.com/office/drawing/2010/main" val="0"/>
+                        </a:ext>
+                      </a:extLst>
+                    </a:blip>
+                    <a:stretch>
+                      <a:fillRect/>
+                    </a:stretch>
+                  </pic:blipFill>
+                  <pic:spPr>
+                    <a:xfrm>
+                      <a:off x="0" y="0"/>
+                      <a:ext cx="5641975" cy="4189730"/>
+                    </a:xfrm>
+                    <a:prstGeom prst="rect">
+                      <a:avLst/>
+                    </a:prstGeom>
+                  </pic:spPr>
+                </pic:pic>
+              </a:graphicData>
+            </a:graphic>
+          </wp:inline>
+        </w:drawing>
+      </w:r>
+    </w:p>
+    <w:p>
+      <w:r>
+        <w:t xml:space="preserve">Để phục hồi lại các file nào đã lỡ xóa. </w:t>
+      </w:r>
+      <w:r>
+        <w:t xml:space="preserve">Sử dụng </w:t>
+      </w:r>
+      <w:r>
+        <w:t xml:space="preserve"> câu lệnh </w:t>
+      </w:r>
+      <w:r>
+        <w:t xml:space="preserve">để </w:t>
+      </w:r>
+      <w:r>
+        <w:t>liệt kê các file nào đã bị xóa trong Repository</w:t>
+      </w:r>
+      <w:r>
+        <w:t xml:space="preserve"> </w:t>
+      </w:r>
+      <w:r>
+        <w:rPr>
+          <w:b/>
+        </w:rPr>
+        <w:t xml:space="preserve">$git ls-files --deleted </w:t>
+      </w:r>
+      <w:r>
+        <w:rPr>
+          <w:b/>
+        </w:rPr>
+        <w:t xml:space="preserve">. </w:t>
+      </w:r>
+      <w:r>
+        <w:t>Lúc này sẽ hiển thị những file nào đã bị xóa</w:t>
+      </w:r>
+      <w:r>
+        <w:t>.</w:t>
+      </w:r>
+    </w:p>
+    <w:p>
+      <w:r>
+        <w:rPr>
+          <w:noProof/>
+        </w:rPr>
+        <w:lastRenderedPageBreak/>
+        <w:drawing>
+          <wp:inline distT="0" distB="0" distL="0" distR="0">
+            <wp:extent cx="5641975" cy="4029710"/>
+            <wp:effectExtent l="0" t="0" r="0" b="8890"/>
+            <wp:docPr id="41" name="Picture 41"/>
+            <wp:cNvGraphicFramePr>
+              <a:graphicFrameLocks xmlns:a="http://schemas.openxmlformats.org/drawingml/2006/main" noChangeAspect="1"/>
+            </wp:cNvGraphicFramePr>
+            <a:graphic xmlns:a="http://schemas.openxmlformats.org/drawingml/2006/main">
+              <a:graphicData uri="http://schemas.openxmlformats.org/drawingml/2006/picture">
+                <pic:pic xmlns:pic="http://schemas.openxmlformats.org/drawingml/2006/picture">
+                  <pic:nvPicPr>
+                    <pic:cNvPr id="41" name="screenshot.66.jpg"/>
+                    <pic:cNvPicPr/>
+                  </pic:nvPicPr>
+                  <pic:blipFill>
+                    <a:blip r:embed="rId50">
+                      <a:extLst>
+                        <a:ext uri="{28A0092B-C50C-407E-A947-70E740481C1C}">
+                          <a14:useLocalDpi xmlns:a14="http://schemas.microsoft.com/office/drawing/2010/main" val="0"/>
+                        </a:ext>
+                      </a:extLst>
+                    </a:blip>
+                    <a:stretch>
+                      <a:fillRect/>
+                    </a:stretch>
+                  </pic:blipFill>
+                  <pic:spPr>
+                    <a:xfrm>
+                      <a:off x="0" y="0"/>
+                      <a:ext cx="5641975" cy="4029710"/>
+                    </a:xfrm>
+                    <a:prstGeom prst="rect">
+                      <a:avLst/>
+                    </a:prstGeom>
+                  </pic:spPr>
+                </pic:pic>
+              </a:graphicData>
+            </a:graphic>
+          </wp:inline>
+        </w:drawing>
+      </w:r>
+    </w:p>
+    <w:p>
+      <w:r>
+        <w:t>Sau khi xác định được file nào cần được phục hồi lại. Sử dụng câu lệnh để phục hồi lại file</w:t>
+      </w:r>
+    </w:p>
+    <w:p>
+      <w:pPr>
+        <w:rPr>
+          <w:b/>
+        </w:rPr>
+      </w:pPr>
+      <w:r>
+        <w:rPr>
+          <w:b/>
+        </w:rPr>
+        <w:t>$git checkout –“test_del2.txt”</w:t>
+      </w:r>
+    </w:p>
+    <w:p>
+      <w:pPr>
+        <w:rPr>
+          <w:b/>
+        </w:rPr>
+      </w:pPr>
+    </w:p>
+    <w:p>
+      <w:r>
+        <w:rPr>
+          <w:noProof/>
+        </w:rPr>
+        <w:drawing>
+          <wp:inline distT="0" distB="0" distL="0" distR="0">
+            <wp:extent cx="5641975" cy="3421380"/>
+            <wp:effectExtent l="0" t="0" r="0" b="7620"/>
+            <wp:docPr id="42" name="Picture 42"/>
+            <wp:cNvGraphicFramePr>
+              <a:graphicFrameLocks xmlns:a="http://schemas.openxmlformats.org/drawingml/2006/main" noChangeAspect="1"/>
+            </wp:cNvGraphicFramePr>
+            <a:graphic xmlns:a="http://schemas.openxmlformats.org/drawingml/2006/main">
+              <a:graphicData uri="http://schemas.openxmlformats.org/drawingml/2006/picture">
+                <pic:pic xmlns:pic="http://schemas.openxmlformats.org/drawingml/2006/picture">
+                  <pic:nvPicPr>
+                    <pic:cNvPr id="42" name="screenshot.67.jpg"/>
+                    <pic:cNvPicPr/>
+                  </pic:nvPicPr>
+                  <pic:blipFill>
+                    <a:blip r:embed="rId51">
+                      <a:extLst>
+                        <a:ext uri="{28A0092B-C50C-407E-A947-70E740481C1C}">
+                          <a14:useLocalDpi xmlns:a14="http://schemas.microsoft.com/office/drawing/2010/main" val="0"/>
+                        </a:ext>
+                      </a:extLst>
+                    </a:blip>
+                    <a:stretch>
+                      <a:fillRect/>
+                    </a:stretch>
+                  </pic:blipFill>
+                  <pic:spPr>
+                    <a:xfrm>
+                      <a:off x="0" y="0"/>
+                      <a:ext cx="5641975" cy="3421380"/>
+                    </a:xfrm>
+                    <a:prstGeom prst="rect">
+                      <a:avLst/>
+                    </a:prstGeom>
+                  </pic:spPr>
+                </pic:pic>
+              </a:graphicData>
+            </a:graphic>
+          </wp:inline>
+        </w:drawing>
+      </w:r>
+    </w:p>
+    <w:p/>
+    <w:p>
+      <w:r>
+        <w:t>Và như vậy. File test_del2 đã được phục hồi lại trong Repository ở nhánh BRN01-DEV01</w:t>
+      </w:r>
+      <w:bookmarkStart w:id="0" w:name="_GoBack"/>
+      <w:bookmarkEnd w:id="0"/>
+    </w:p>
     <w:p/>
     <w:p/>
     <w:p/>
     <w:p/>
     <w:p/>
-    <w:p/>
-    <w:p/>
-    <w:p/>
-    <w:p/>
-    <w:p>
-      <w:pPr>
-        <w:pStyle w:val="NormalWeb"/>
-        <w:outlineLvl w:val="1"/>
-        <w:rPr>
-          <w:b/>
-        </w:rPr>
-      </w:pPr>
-      <w:r>
-        <w:rPr>
-          <w:b/>
-        </w:rPr>
-        <w:t>3.4 Phục hồi source file bị xóa</w:t>
-      </w:r>
-    </w:p>
     <w:p>
       <w:pPr>
         <w:pStyle w:val="Heading1"/>
@@ -4774,8 +5406,8 @@
     <w:p/>
     <w:p/>
     <w:sectPr>
-      <w:headerReference w:type="default" r:id="rId42"/>
-      <w:footerReference w:type="default" r:id="rId43"/>
+      <w:headerReference w:type="default" r:id="rId52"/>
+      <w:footerReference w:type="default" r:id="rId53"/>
       <w:pgSz w:w="11909" w:h="16834" w:code="9"/>
       <w:pgMar w:top="1411" w:right="1152" w:bottom="1260" w:left="1152" w:header="720" w:footer="720" w:gutter="720"/>
       <w:cols w:space="720"/>
@@ -4867,7 +5499,7 @@
         <w:noProof/>
         <w:sz w:val="22"/>
       </w:rPr>
-      <w:t>19</w:t>
+      <w:t>22</w:t>
     </w:r>
     <w:r>
       <w:rPr>
@@ -14091,7 +14723,7 @@
 </file>
 
 <file path=customXml/itemProps1.xml><?xml version="1.0" encoding="utf-8"?>
-<ds:datastoreItem xmlns:ds="http://schemas.openxmlformats.org/officeDocument/2006/customXml" ds:itemID="{12EE4992-E8F9-4EA6-8B0E-00268072A004}">
+<ds:datastoreItem xmlns:ds="http://schemas.openxmlformats.org/officeDocument/2006/customXml" ds:itemID="{203D1AAF-FD1F-4644-A5FE-A5621E7236B3}">
   <ds:schemaRefs>
     <ds:schemaRef ds:uri="http://schemas.openxmlformats.org/officeDocument/2006/bibliography"/>
   </ds:schemaRefs>

</xml_diff>